<commit_message>
Unit 2 Develop phase
Completed UI/UX, Datastore and Controller
</commit_message>
<xml_diff>
--- a/Word examples.docx
+++ b/Word examples.docx
@@ -990,19 +990,11 @@
                 <w:rFonts w:ascii="Consolas" w:hAnsi="Consolas"/>
               </w:rPr>
             </w:pPr>
-            <w:proofErr w:type="gramStart"/>
-            <w:r>
-              <w:rPr>
-                <w:rFonts w:ascii="Consolas" w:hAnsi="Consolas"/>
-              </w:rPr>
-              <w:t>price ?</w:t>
-            </w:r>
-            <w:proofErr w:type="gramEnd"/>
-            <w:r>
-              <w:rPr>
-                <w:rFonts w:ascii="Consolas" w:hAnsi="Consolas"/>
-              </w:rPr>
-              <w:t xml:space="preserve"> 200</w:t>
+            <w:r>
+              <w:rPr>
+                <w:rFonts w:ascii="Consolas" w:hAnsi="Consolas"/>
+              </w:rPr>
+              <w:t>price ? 200</w:t>
             </w:r>
           </w:p>
         </w:tc>
@@ -1064,21 +1056,7 @@
               <w:rPr>
                 <w:rFonts w:ascii="Consolas" w:hAnsi="Consolas"/>
               </w:rPr>
-              <w:t xml:space="preserve">200 &gt; </w:t>
-            </w:r>
-            <w:proofErr w:type="gramStart"/>
-            <w:r>
-              <w:rPr>
-                <w:rFonts w:ascii="Consolas" w:hAnsi="Consolas"/>
-              </w:rPr>
-              <w:t>100 ?</w:t>
-            </w:r>
-            <w:proofErr w:type="gramEnd"/>
-            <w:r>
-              <w:rPr>
-                <w:rFonts w:ascii="Consolas" w:hAnsi="Consolas"/>
-              </w:rPr>
-              <w:t xml:space="preserve"> is T</w:t>
+              <w:t>200 &gt; 100 ? is T</w:t>
             </w:r>
           </w:p>
         </w:tc>
@@ -1722,19 +1700,11 @@
                 <w:rFonts w:ascii="Consolas" w:hAnsi="Consolas"/>
               </w:rPr>
             </w:pPr>
-            <w:proofErr w:type="gramStart"/>
-            <w:r>
-              <w:rPr>
-                <w:rFonts w:ascii="Consolas" w:hAnsi="Consolas"/>
-              </w:rPr>
-              <w:t>price ?</w:t>
-            </w:r>
-            <w:proofErr w:type="gramEnd"/>
-            <w:r>
-              <w:rPr>
-                <w:rFonts w:ascii="Consolas" w:hAnsi="Consolas"/>
-              </w:rPr>
-              <w:t xml:space="preserve"> </w:t>
+            <w:r>
+              <w:rPr>
+                <w:rFonts w:ascii="Consolas" w:hAnsi="Consolas"/>
+              </w:rPr>
+              <w:t xml:space="preserve">price ? </w:t>
             </w:r>
             <w:r>
               <w:rPr>
@@ -1808,21 +1778,7 @@
               <w:rPr>
                 <w:rFonts w:ascii="Consolas" w:hAnsi="Consolas"/>
               </w:rPr>
-              <w:t xml:space="preserve"> &gt; </w:t>
-            </w:r>
-            <w:proofErr w:type="gramStart"/>
-            <w:r>
-              <w:rPr>
-                <w:rFonts w:ascii="Consolas" w:hAnsi="Consolas"/>
-              </w:rPr>
-              <w:t>100 ?</w:t>
-            </w:r>
-            <w:proofErr w:type="gramEnd"/>
-            <w:r>
-              <w:rPr>
-                <w:rFonts w:ascii="Consolas" w:hAnsi="Consolas"/>
-              </w:rPr>
-              <w:t xml:space="preserve"> is </w:t>
+              <w:t xml:space="preserve"> &gt; 100 ? is </w:t>
             </w:r>
             <w:r>
               <w:rPr>
@@ -2383,21 +2339,7 @@
               <w:rPr>
                 <w:rFonts w:ascii="Consolas" w:hAnsi="Consolas"/>
               </w:rPr>
-              <w:t xml:space="preserve">1 &lt;= </w:t>
-            </w:r>
-            <w:proofErr w:type="gramStart"/>
-            <w:r>
-              <w:rPr>
-                <w:rFonts w:ascii="Consolas" w:hAnsi="Consolas"/>
-              </w:rPr>
-              <w:t>3 ?</w:t>
-            </w:r>
-            <w:proofErr w:type="gramEnd"/>
-            <w:r>
-              <w:rPr>
-                <w:rFonts w:ascii="Consolas" w:hAnsi="Consolas"/>
-              </w:rPr>
-              <w:t xml:space="preserve"> T</w:t>
+              <w:t>1 &lt;= 3 ? T</w:t>
             </w:r>
           </w:p>
         </w:tc>
@@ -2693,21 +2635,7 @@
               <w:rPr>
                 <w:rFonts w:ascii="Consolas" w:hAnsi="Consolas"/>
               </w:rPr>
-              <w:t xml:space="preserve">2 &lt;= </w:t>
-            </w:r>
-            <w:proofErr w:type="gramStart"/>
-            <w:r>
-              <w:rPr>
-                <w:rFonts w:ascii="Consolas" w:hAnsi="Consolas"/>
-              </w:rPr>
-              <w:t>3 ?</w:t>
-            </w:r>
-            <w:proofErr w:type="gramEnd"/>
-            <w:r>
-              <w:rPr>
-                <w:rFonts w:ascii="Consolas" w:hAnsi="Consolas"/>
-              </w:rPr>
-              <w:t xml:space="preserve"> is T</w:t>
+              <w:t>2 &lt;= 3 ? is T</w:t>
             </w:r>
           </w:p>
         </w:tc>
@@ -3003,21 +2931,7 @@
               <w:rPr>
                 <w:rFonts w:ascii="Consolas" w:hAnsi="Consolas"/>
               </w:rPr>
-              <w:t xml:space="preserve">3 &lt;= </w:t>
-            </w:r>
-            <w:proofErr w:type="gramStart"/>
-            <w:r>
-              <w:rPr>
-                <w:rFonts w:ascii="Consolas" w:hAnsi="Consolas"/>
-              </w:rPr>
-              <w:t>3 ?</w:t>
-            </w:r>
-            <w:proofErr w:type="gramEnd"/>
-            <w:r>
-              <w:rPr>
-                <w:rFonts w:ascii="Consolas" w:hAnsi="Consolas"/>
-              </w:rPr>
-              <w:t xml:space="preserve"> is T</w:t>
+              <w:t>3 &lt;= 3 ? is T</w:t>
             </w:r>
           </w:p>
         </w:tc>
@@ -9350,15 +9264,20 @@
       <w:pPr>
         <w:spacing w:after="0"/>
       </w:pPr>
-      <w:proofErr w:type="spellStart"/>
       <w:r>
         <w:rPr>
           <w:b/>
           <w:bCs/>
         </w:rPr>
-        <w:t>Create_database</w:t>
+        <w:t>c</w:t>
       </w:r>
-      <w:proofErr w:type="spellEnd"/>
+      <w:r>
+        <w:rPr>
+          <w:b/>
+          <w:bCs/>
+        </w:rPr>
+        <w:t>reate_database</w:t>
+      </w:r>
     </w:p>
     <w:tbl>
       <w:tblPr>
@@ -9469,186 +9388,142 @@
               </w:rPr>
               <w:t>BEGIN</w:t>
             </w:r>
-          </w:p>
-          <w:p>
-            <w:pPr>
-              <w:rPr>
-                <w:rFonts w:ascii="Consolas" w:hAnsi="Consolas"/>
-                <w:b/>
-                <w:bCs/>
-              </w:rPr>
-            </w:pPr>
-          </w:p>
-          <w:p>
-            <w:pPr>
-              <w:rPr>
-                <w:rFonts w:ascii="Consolas" w:hAnsi="Consolas"/>
-                <w:b/>
-                <w:bCs/>
-              </w:rPr>
-            </w:pPr>
-            <w:r>
-              <w:rPr>
-                <w:rFonts w:ascii="Consolas" w:hAnsi="Consolas"/>
-                <w:b/>
-                <w:bCs/>
-              </w:rPr>
-              <w:t>CREATE TABLE Teacher</w:t>
-            </w:r>
-          </w:p>
-          <w:p>
-            <w:pPr>
-              <w:ind w:left="720"/>
-              <w:rPr>
-                <w:rFonts w:ascii="Consolas" w:hAnsi="Consolas"/>
-                <w:b/>
-                <w:bCs/>
-              </w:rPr>
-            </w:pPr>
-          </w:p>
-          <w:p>
-            <w:pPr>
-              <w:rPr>
-                <w:rFonts w:ascii="Consolas" w:hAnsi="Consolas"/>
-                <w:b/>
-                <w:bCs/>
-              </w:rPr>
-            </w:pPr>
-          </w:p>
-          <w:p>
-            <w:pPr>
-              <w:rPr>
-                <w:rFonts w:ascii="Consolas" w:hAnsi="Consolas"/>
-                <w:b/>
-                <w:bCs/>
-              </w:rPr>
-            </w:pPr>
-            <w:r>
-              <w:rPr>
-                <w:rFonts w:ascii="Consolas" w:hAnsi="Consolas"/>
-                <w:b/>
-                <w:bCs/>
-              </w:rPr>
-              <w:t>CREATE TABLE Subject</w:t>
-            </w:r>
-          </w:p>
-          <w:p>
-            <w:pPr>
-              <w:ind w:left="720"/>
-              <w:rPr>
-                <w:rFonts w:ascii="Consolas" w:hAnsi="Consolas"/>
-                <w:b/>
-                <w:bCs/>
-              </w:rPr>
-            </w:pPr>
-            <w:proofErr w:type="spellStart"/>
-            <w:r>
-              <w:rPr>
-                <w:rFonts w:ascii="Consolas" w:hAnsi="Consolas"/>
-                <w:b/>
-                <w:bCs/>
-              </w:rPr>
-              <w:t>SubjectID</w:t>
-            </w:r>
-            <w:proofErr w:type="spellEnd"/>
-            <w:r>
-              <w:rPr>
-                <w:rFonts w:ascii="Consolas" w:hAnsi="Consolas"/>
-                <w:b/>
-                <w:bCs/>
-              </w:rPr>
-              <w:t xml:space="preserve"> INT PK</w:t>
-            </w:r>
-          </w:p>
-          <w:p>
-            <w:pPr>
-              <w:ind w:left="720"/>
-              <w:rPr>
-                <w:rFonts w:ascii="Consolas" w:hAnsi="Consolas"/>
-                <w:b/>
-                <w:bCs/>
-              </w:rPr>
-            </w:pPr>
-            <w:r>
-              <w:rPr>
-                <w:rFonts w:ascii="Consolas" w:hAnsi="Consolas"/>
-                <w:b/>
-                <w:bCs/>
-              </w:rPr>
-              <w:t>Name TEXT</w:t>
-            </w:r>
-          </w:p>
-          <w:p>
-            <w:pPr>
-              <w:ind w:left="720"/>
-              <w:rPr>
-                <w:rFonts w:ascii="Consolas" w:hAnsi="Consolas"/>
-                <w:b/>
-                <w:bCs/>
-              </w:rPr>
-            </w:pPr>
-          </w:p>
-          <w:p>
-            <w:pPr>
-              <w:rPr>
-                <w:rFonts w:ascii="Consolas" w:hAnsi="Consolas"/>
-                <w:b/>
-                <w:bCs/>
-              </w:rPr>
-            </w:pPr>
-            <w:r>
-              <w:rPr>
-                <w:rFonts w:ascii="Consolas" w:hAnsi="Consolas"/>
-                <w:b/>
-                <w:bCs/>
-              </w:rPr>
-              <w:t>CREATE TABLE Student</w:t>
-            </w:r>
-          </w:p>
-          <w:p>
-            <w:pPr>
-              <w:ind w:left="720"/>
-              <w:rPr>
-                <w:rFonts w:ascii="Consolas" w:hAnsi="Consolas"/>
-                <w:b/>
-                <w:bCs/>
-              </w:rPr>
-            </w:pPr>
-            <w:proofErr w:type="spellStart"/>
-            <w:r>
-              <w:rPr>
-                <w:rFonts w:ascii="Consolas" w:hAnsi="Consolas"/>
-                <w:b/>
-                <w:bCs/>
-              </w:rPr>
-              <w:t>StudentID</w:t>
-            </w:r>
-            <w:proofErr w:type="spellEnd"/>
-            <w:r>
-              <w:rPr>
-                <w:rFonts w:ascii="Consolas" w:hAnsi="Consolas"/>
-                <w:b/>
-                <w:bCs/>
-              </w:rPr>
-              <w:t xml:space="preserve"> INT PK</w:t>
-            </w:r>
-          </w:p>
-          <w:p>
-            <w:pPr>
-              <w:ind w:left="720"/>
-              <w:rPr>
-                <w:rFonts w:ascii="Consolas" w:hAnsi="Consolas"/>
-                <w:b/>
-                <w:bCs/>
-              </w:rPr>
-            </w:pPr>
-            <w:r>
-              <w:rPr>
-                <w:rFonts w:ascii="Consolas" w:hAnsi="Consolas"/>
-                <w:b/>
-                <w:bCs/>
-              </w:rPr>
-              <w:t>Name TEXT</w:t>
+            <w:r>
+              <w:rPr>
+                <w:rFonts w:ascii="Consolas" w:hAnsi="Consolas"/>
+                <w:b/>
+                <w:bCs/>
+              </w:rPr>
+              <w:t xml:space="preserve"> create_database</w:t>
+            </w:r>
+          </w:p>
+          <w:p>
+            <w:pPr>
+              <w:rPr>
+                <w:rFonts w:ascii="Consolas" w:hAnsi="Consolas"/>
+                <w:b/>
+                <w:bCs/>
+              </w:rPr>
+            </w:pPr>
+          </w:p>
+          <w:p>
+            <w:pPr>
+              <w:rPr>
+                <w:rFonts w:ascii="Consolas" w:hAnsi="Consolas"/>
+                <w:b/>
+                <w:bCs/>
+              </w:rPr>
+            </w:pPr>
+            <w:r>
+              <w:rPr>
+                <w:rFonts w:ascii="Consolas" w:hAnsi="Consolas"/>
+                <w:b/>
+                <w:bCs/>
+              </w:rPr>
+              <w:t>CREATE Teacher TABLE</w:t>
+            </w:r>
+          </w:p>
+          <w:p>
+            <w:pPr>
+              <w:rPr>
+                <w:rFonts w:ascii="Consolas" w:hAnsi="Consolas"/>
+                <w:b/>
+                <w:bCs/>
+              </w:rPr>
+            </w:pPr>
+            <w:r>
+              <w:rPr>
+                <w:rFonts w:ascii="Consolas" w:hAnsi="Consolas"/>
+                <w:b/>
+                <w:bCs/>
+              </w:rPr>
+              <w:t>CREATE Subject TABLE</w:t>
+            </w:r>
+          </w:p>
+          <w:p>
+            <w:pPr>
+              <w:rPr>
+                <w:rFonts w:ascii="Consolas" w:hAnsi="Consolas"/>
+                <w:b/>
+                <w:bCs/>
+              </w:rPr>
+            </w:pPr>
+            <w:r>
+              <w:rPr>
+                <w:rFonts w:ascii="Consolas" w:hAnsi="Consolas"/>
+                <w:b/>
+                <w:bCs/>
+              </w:rPr>
+              <w:t>CREATE Student TABLE</w:t>
+            </w:r>
+          </w:p>
+          <w:p>
+            <w:pPr>
+              <w:rPr>
+                <w:rFonts w:ascii="Consolas" w:hAnsi="Consolas"/>
+                <w:b/>
+                <w:bCs/>
+              </w:rPr>
+            </w:pPr>
+            <w:r>
+              <w:rPr>
+                <w:rFonts w:ascii="Consolas" w:hAnsi="Consolas"/>
+                <w:b/>
+                <w:bCs/>
+              </w:rPr>
+              <w:t>CREATE Enrolment TABLE</w:t>
+            </w:r>
+          </w:p>
+          <w:p>
+            <w:pPr>
+              <w:rPr>
+                <w:rFonts w:ascii="Consolas" w:hAnsi="Consolas"/>
+                <w:b/>
+                <w:bCs/>
+              </w:rPr>
+            </w:pPr>
+          </w:p>
+          <w:p>
+            <w:pPr>
+              <w:rPr>
+                <w:rFonts w:ascii="Consolas" w:hAnsi="Consolas"/>
+                <w:b/>
+                <w:bCs/>
+              </w:rPr>
+            </w:pPr>
+            <w:r>
+              <w:rPr>
+                <w:rFonts w:ascii="Consolas" w:hAnsi="Consolas"/>
+                <w:b/>
+                <w:bCs/>
+              </w:rPr>
+              <w:t>DISPLAY Successful creation of database</w:t>
+            </w:r>
+          </w:p>
+          <w:p>
+            <w:pPr>
+              <w:rPr>
+                <w:rFonts w:ascii="Consolas" w:hAnsi="Consolas"/>
+                <w:b/>
+                <w:bCs/>
+              </w:rPr>
+            </w:pPr>
+          </w:p>
+          <w:p>
+            <w:pPr>
+              <w:rPr>
+                <w:rFonts w:ascii="Consolas" w:hAnsi="Consolas"/>
+                <w:b/>
+                <w:bCs/>
+              </w:rPr>
+            </w:pPr>
+            <w:r>
+              <w:rPr>
+                <w:rFonts w:ascii="Consolas" w:hAnsi="Consolas"/>
+                <w:b/>
+                <w:bCs/>
+              </w:rPr>
+              <w:t>END</w:t>
             </w:r>
           </w:p>
         </w:tc>
@@ -9666,25 +9541,1777 @@
               <w:rPr>
                 <w:rFonts w:ascii="Consolas" w:hAnsi="Consolas"/>
               </w:rPr>
-              <w:t>prompt</w:t>
-            </w:r>
-          </w:p>
-          <w:p>
-            <w:pPr>
-              <w:rPr>
-                <w:rFonts w:ascii="Consolas" w:hAnsi="Consolas"/>
-              </w:rPr>
-            </w:pPr>
-            <w:r>
-              <w:rPr>
-                <w:rFonts w:ascii="Consolas" w:hAnsi="Consolas"/>
-              </w:rPr>
-              <w:t>number</w:t>
+              <w:t>Terminal: successful creation of database</w:t>
             </w:r>
           </w:p>
         </w:tc>
       </w:tr>
     </w:tbl>
+    <w:p/>
+    <w:p>
+      <w:pPr>
+        <w:spacing w:after="0"/>
+      </w:pPr>
+      <w:r>
+        <w:rPr>
+          <w:b/>
+          <w:bCs/>
+        </w:rPr>
+        <w:t>clean_data</w:t>
+      </w:r>
+    </w:p>
+    <w:tbl>
+      <w:tblPr>
+        <w:tblStyle w:val="TableGrid"/>
+        <w:tblW w:w="10479" w:type="dxa"/>
+        <w:tblLook w:val="04A0" w:firstRow="1" w:lastRow="0" w:firstColumn="1" w:lastColumn="0" w:noHBand="0" w:noVBand="1"/>
+      </w:tblPr>
+      <w:tblGrid>
+        <w:gridCol w:w="2547"/>
+        <w:gridCol w:w="5386"/>
+        <w:gridCol w:w="2546"/>
+      </w:tblGrid>
+      <w:tr>
+        <w:tc>
+          <w:tcPr>
+            <w:tcW w:w="2547" w:type="dxa"/>
+          </w:tcPr>
+          <w:p>
+            <w:pPr>
+              <w:rPr>
+                <w:b/>
+                <w:bCs/>
+              </w:rPr>
+            </w:pPr>
+            <w:r>
+              <w:rPr>
+                <w:b/>
+                <w:bCs/>
+              </w:rPr>
+              <w:t>Input</w:t>
+            </w:r>
+          </w:p>
+        </w:tc>
+        <w:tc>
+          <w:tcPr>
+            <w:tcW w:w="5386" w:type="dxa"/>
+          </w:tcPr>
+          <w:p>
+            <w:pPr>
+              <w:rPr>
+                <w:b/>
+                <w:bCs/>
+              </w:rPr>
+            </w:pPr>
+            <w:r>
+              <w:rPr>
+                <w:b/>
+                <w:bCs/>
+              </w:rPr>
+              <w:t>Process</w:t>
+            </w:r>
+          </w:p>
+        </w:tc>
+        <w:tc>
+          <w:tcPr>
+            <w:tcW w:w="2546" w:type="dxa"/>
+          </w:tcPr>
+          <w:p>
+            <w:pPr>
+              <w:rPr>
+                <w:b/>
+                <w:bCs/>
+              </w:rPr>
+            </w:pPr>
+            <w:r>
+              <w:rPr>
+                <w:b/>
+                <w:bCs/>
+              </w:rPr>
+              <w:t>Output</w:t>
+            </w:r>
+          </w:p>
+        </w:tc>
+      </w:tr>
+      <w:tr>
+        <w:trPr>
+          <w:trHeight w:val="1492"/>
+        </w:trPr>
+        <w:tc>
+          <w:tcPr>
+            <w:tcW w:w="2547" w:type="dxa"/>
+          </w:tcPr>
+          <w:p>
+            <w:pPr>
+              <w:rPr>
+                <w:rFonts w:ascii="Consolas" w:hAnsi="Consolas"/>
+              </w:rPr>
+            </w:pPr>
+            <w:r>
+              <w:rPr>
+                <w:rFonts w:ascii="Consolas" w:hAnsi="Consolas"/>
+              </w:rPr>
+              <w:t>Row read from sources data as a list</w:t>
+            </w:r>
+          </w:p>
+        </w:tc>
+        <w:tc>
+          <w:tcPr>
+            <w:tcW w:w="5386" w:type="dxa"/>
+          </w:tcPr>
+          <w:p>
+            <w:pPr>
+              <w:rPr>
+                <w:rFonts w:ascii="Consolas" w:hAnsi="Consolas"/>
+                <w:b/>
+                <w:bCs/>
+              </w:rPr>
+            </w:pPr>
+            <w:r>
+              <w:rPr>
+                <w:rFonts w:ascii="Consolas" w:hAnsi="Consolas"/>
+                <w:b/>
+                <w:bCs/>
+              </w:rPr>
+              <w:t>BEGIN clean_data (data)</w:t>
+            </w:r>
+          </w:p>
+          <w:p>
+            <w:pPr>
+              <w:rPr>
+                <w:rFonts w:ascii="Consolas" w:hAnsi="Consolas"/>
+                <w:b/>
+                <w:bCs/>
+              </w:rPr>
+            </w:pPr>
+          </w:p>
+          <w:p>
+            <w:pPr>
+              <w:rPr>
+                <w:rFonts w:ascii="Consolas" w:hAnsi="Consolas"/>
+                <w:b/>
+                <w:bCs/>
+              </w:rPr>
+            </w:pPr>
+            <w:r>
+              <w:rPr>
+                <w:rFonts w:ascii="Consolas" w:hAnsi="Consolas"/>
+                <w:b/>
+                <w:bCs/>
+              </w:rPr>
+              <w:t>id = data[0]</w:t>
+            </w:r>
+          </w:p>
+          <w:p>
+            <w:pPr>
+              <w:rPr>
+                <w:rFonts w:ascii="Consolas" w:hAnsi="Consolas"/>
+                <w:b/>
+                <w:bCs/>
+              </w:rPr>
+            </w:pPr>
+            <w:r>
+              <w:rPr>
+                <w:rFonts w:ascii="Consolas" w:hAnsi="Consolas"/>
+                <w:b/>
+                <w:bCs/>
+              </w:rPr>
+              <w:t>first_name = data[1] STRIPSPACE CAPITALISE</w:t>
+            </w:r>
+          </w:p>
+          <w:p>
+            <w:pPr>
+              <w:rPr>
+                <w:rFonts w:ascii="Consolas" w:hAnsi="Consolas"/>
+                <w:b/>
+                <w:bCs/>
+              </w:rPr>
+            </w:pPr>
+            <w:r>
+              <w:rPr>
+                <w:rFonts w:ascii="Consolas" w:hAnsi="Consolas"/>
+                <w:b/>
+                <w:bCs/>
+              </w:rPr>
+              <w:t>last_name = data[2] STRIPSPACE CAPITALISE</w:t>
+            </w:r>
+          </w:p>
+          <w:p>
+            <w:pPr>
+              <w:rPr>
+                <w:rFonts w:ascii="Consolas" w:hAnsi="Consolas"/>
+                <w:b/>
+                <w:bCs/>
+              </w:rPr>
+            </w:pPr>
+            <w:r>
+              <w:rPr>
+                <w:rFonts w:ascii="Consolas" w:hAnsi="Consolas"/>
+                <w:b/>
+                <w:bCs/>
+              </w:rPr>
+              <w:t>name = first_name + last_name</w:t>
+            </w:r>
+          </w:p>
+          <w:p>
+            <w:pPr>
+              <w:rPr>
+                <w:rFonts w:ascii="Consolas" w:hAnsi="Consolas"/>
+                <w:b/>
+                <w:bCs/>
+              </w:rPr>
+            </w:pPr>
+            <w:r>
+              <w:rPr>
+                <w:rFonts w:ascii="Consolas" w:hAnsi="Consolas"/>
+                <w:b/>
+                <w:bCs/>
+              </w:rPr>
+              <w:t>dob = data[3] REPLACE "-" WITH "/"</w:t>
+            </w:r>
+          </w:p>
+          <w:p>
+            <w:pPr>
+              <w:rPr>
+                <w:rFonts w:ascii="Consolas" w:hAnsi="Consolas"/>
+                <w:b/>
+                <w:bCs/>
+              </w:rPr>
+            </w:pPr>
+          </w:p>
+          <w:p>
+            <w:pPr>
+              <w:rPr>
+                <w:rFonts w:ascii="Consolas" w:hAnsi="Consolas"/>
+                <w:b/>
+                <w:bCs/>
+              </w:rPr>
+            </w:pPr>
+            <w:r>
+              <w:rPr>
+                <w:rFonts w:ascii="Consolas" w:hAnsi="Consolas"/>
+                <w:b/>
+                <w:bCs/>
+              </w:rPr>
+              <w:t>RETURN [id, name, dob]</w:t>
+            </w:r>
+          </w:p>
+          <w:p>
+            <w:pPr>
+              <w:rPr>
+                <w:rFonts w:ascii="Consolas" w:hAnsi="Consolas"/>
+                <w:b/>
+                <w:bCs/>
+              </w:rPr>
+            </w:pPr>
+          </w:p>
+          <w:p>
+            <w:pPr>
+              <w:rPr>
+                <w:rFonts w:ascii="Consolas" w:hAnsi="Consolas"/>
+                <w:b/>
+                <w:bCs/>
+              </w:rPr>
+            </w:pPr>
+            <w:r>
+              <w:rPr>
+                <w:rFonts w:ascii="Consolas" w:hAnsi="Consolas"/>
+                <w:b/>
+                <w:bCs/>
+              </w:rPr>
+              <w:t>END</w:t>
+            </w:r>
+          </w:p>
+        </w:tc>
+        <w:tc>
+          <w:tcPr>
+            <w:tcW w:w="2546" w:type="dxa"/>
+          </w:tcPr>
+          <w:p>
+            <w:pPr>
+              <w:rPr>
+                <w:rFonts w:ascii="Consolas" w:hAnsi="Consolas"/>
+              </w:rPr>
+            </w:pPr>
+            <w:r>
+              <w:rPr>
+                <w:rFonts w:ascii="Consolas" w:hAnsi="Consolas"/>
+              </w:rPr>
+              <w:t>Data in a list ready for insertion</w:t>
+            </w:r>
+          </w:p>
+        </w:tc>
+      </w:tr>
+    </w:tbl>
+    <w:p/>
+    <w:p>
+      <w:pPr>
+        <w:rPr>
+          <w:b/>
+          <w:bCs/>
+        </w:rPr>
+      </w:pPr>
+      <w:r>
+        <w:rPr>
+          <w:b/>
+          <w:bCs/>
+        </w:rPr>
+        <w:br w:type="page"/>
+      </w:r>
+    </w:p>
+    <w:p>
+      <w:pPr>
+        <w:spacing w:after="0"/>
+      </w:pPr>
+      <w:r>
+        <w:rPr>
+          <w:b/>
+          <w:bCs/>
+        </w:rPr>
+        <w:lastRenderedPageBreak/>
+        <w:t>insert</w:t>
+      </w:r>
+      <w:r>
+        <w:rPr>
+          <w:b/>
+          <w:bCs/>
+        </w:rPr>
+        <w:t>_data</w:t>
+      </w:r>
+    </w:p>
+    <w:tbl>
+      <w:tblPr>
+        <w:tblStyle w:val="TableGrid"/>
+        <w:tblW w:w="10479" w:type="dxa"/>
+        <w:tblLook w:val="04A0" w:firstRow="1" w:lastRow="0" w:firstColumn="1" w:lastColumn="0" w:noHBand="0" w:noVBand="1"/>
+      </w:tblPr>
+      <w:tblGrid>
+        <w:gridCol w:w="2547"/>
+        <w:gridCol w:w="5386"/>
+        <w:gridCol w:w="2546"/>
+      </w:tblGrid>
+      <w:tr>
+        <w:tc>
+          <w:tcPr>
+            <w:tcW w:w="2547" w:type="dxa"/>
+          </w:tcPr>
+          <w:p>
+            <w:pPr>
+              <w:rPr>
+                <w:b/>
+                <w:bCs/>
+              </w:rPr>
+            </w:pPr>
+            <w:r>
+              <w:rPr>
+                <w:b/>
+                <w:bCs/>
+              </w:rPr>
+              <w:t>Input</w:t>
+            </w:r>
+          </w:p>
+        </w:tc>
+        <w:tc>
+          <w:tcPr>
+            <w:tcW w:w="5386" w:type="dxa"/>
+          </w:tcPr>
+          <w:p>
+            <w:pPr>
+              <w:rPr>
+                <w:b/>
+                <w:bCs/>
+              </w:rPr>
+            </w:pPr>
+            <w:r>
+              <w:rPr>
+                <w:b/>
+                <w:bCs/>
+              </w:rPr>
+              <w:t>Process</w:t>
+            </w:r>
+          </w:p>
+        </w:tc>
+        <w:tc>
+          <w:tcPr>
+            <w:tcW w:w="2546" w:type="dxa"/>
+          </w:tcPr>
+          <w:p>
+            <w:pPr>
+              <w:rPr>
+                <w:b/>
+                <w:bCs/>
+              </w:rPr>
+            </w:pPr>
+            <w:r>
+              <w:rPr>
+                <w:b/>
+                <w:bCs/>
+              </w:rPr>
+              <w:t>Output</w:t>
+            </w:r>
+          </w:p>
+        </w:tc>
+      </w:tr>
+      <w:tr>
+        <w:trPr>
+          <w:trHeight w:val="1492"/>
+        </w:trPr>
+        <w:tc>
+          <w:tcPr>
+            <w:tcW w:w="2547" w:type="dxa"/>
+          </w:tcPr>
+          <w:p>
+            <w:pPr>
+              <w:rPr>
+                <w:rFonts w:ascii="Consolas" w:hAnsi="Consolas"/>
+              </w:rPr>
+            </w:pPr>
+            <w:r>
+              <w:rPr>
+                <w:rFonts w:ascii="Consolas" w:hAnsi="Consolas"/>
+              </w:rPr>
+              <w:t>Cleaned row of data from data source as a list</w:t>
+            </w:r>
+          </w:p>
+        </w:tc>
+        <w:tc>
+          <w:tcPr>
+            <w:tcW w:w="5386" w:type="dxa"/>
+          </w:tcPr>
+          <w:p>
+            <w:pPr>
+              <w:rPr>
+                <w:rFonts w:ascii="Consolas" w:hAnsi="Consolas"/>
+                <w:b/>
+                <w:bCs/>
+              </w:rPr>
+            </w:pPr>
+            <w:r>
+              <w:rPr>
+                <w:rFonts w:ascii="Consolas" w:hAnsi="Consolas"/>
+                <w:b/>
+                <w:bCs/>
+              </w:rPr>
+              <w:t>BEGIN insert_data(</w:t>
+            </w:r>
+            <w:r>
+              <w:rPr>
+                <w:rFonts w:ascii="Consolas" w:hAnsi="Consolas"/>
+                <w:b/>
+                <w:bCs/>
+              </w:rPr>
+              <w:t>data</w:t>
+            </w:r>
+            <w:r>
+              <w:rPr>
+                <w:rFonts w:ascii="Consolas" w:hAnsi="Consolas"/>
+                <w:b/>
+                <w:bCs/>
+              </w:rPr>
+              <w:t>)</w:t>
+            </w:r>
+          </w:p>
+          <w:p>
+            <w:pPr>
+              <w:rPr>
+                <w:rFonts w:ascii="Consolas" w:hAnsi="Consolas"/>
+                <w:b/>
+                <w:bCs/>
+              </w:rPr>
+            </w:pPr>
+          </w:p>
+          <w:p>
+            <w:pPr>
+              <w:rPr>
+                <w:rFonts w:ascii="Consolas" w:hAnsi="Consolas"/>
+                <w:b/>
+                <w:bCs/>
+              </w:rPr>
+            </w:pPr>
+            <w:r>
+              <w:rPr>
+                <w:rFonts w:ascii="Consolas" w:hAnsi="Consolas"/>
+                <w:b/>
+                <w:bCs/>
+              </w:rPr>
+              <w:t xml:space="preserve">IF </w:t>
+            </w:r>
+            <w:r>
+              <w:rPr>
+                <w:rFonts w:ascii="Consolas" w:hAnsi="Consolas"/>
+                <w:b/>
+                <w:bCs/>
+              </w:rPr>
+              <w:t>data</w:t>
+            </w:r>
+            <w:r>
+              <w:rPr>
+                <w:rFonts w:ascii="Consolas" w:hAnsi="Consolas"/>
+                <w:b/>
+                <w:bCs/>
+              </w:rPr>
+              <w:t>[0] NOT IN Subject</w:t>
+            </w:r>
+          </w:p>
+          <w:p>
+            <w:pPr>
+              <w:rPr>
+                <w:rFonts w:ascii="Consolas" w:hAnsi="Consolas"/>
+                <w:b/>
+                <w:bCs/>
+              </w:rPr>
+            </w:pPr>
+            <w:r>
+              <w:rPr>
+                <w:rFonts w:ascii="Consolas" w:hAnsi="Consolas"/>
+                <w:b/>
+                <w:bCs/>
+              </w:rPr>
+              <w:t xml:space="preserve">    </w:t>
+            </w:r>
+            <w:r>
+              <w:rPr>
+                <w:rFonts w:ascii="Consolas" w:hAnsi="Consolas"/>
+                <w:b/>
+                <w:bCs/>
+              </w:rPr>
+              <w:t xml:space="preserve">INSERT </w:t>
+            </w:r>
+            <w:r>
+              <w:rPr>
+                <w:rFonts w:ascii="Consolas" w:hAnsi="Consolas"/>
+                <w:b/>
+                <w:bCs/>
+              </w:rPr>
+              <w:t>data</w:t>
+            </w:r>
+            <w:r>
+              <w:rPr>
+                <w:rFonts w:ascii="Consolas" w:hAnsi="Consolas"/>
+                <w:b/>
+                <w:bCs/>
+              </w:rPr>
+              <w:t>[0] INTO Subject</w:t>
+            </w:r>
+          </w:p>
+          <w:p>
+            <w:pPr>
+              <w:rPr>
+                <w:rFonts w:ascii="Consolas" w:hAnsi="Consolas"/>
+                <w:b/>
+                <w:bCs/>
+              </w:rPr>
+            </w:pPr>
+            <w:r>
+              <w:rPr>
+                <w:rFonts w:ascii="Consolas" w:hAnsi="Consolas"/>
+                <w:b/>
+                <w:bCs/>
+              </w:rPr>
+              <w:t>ENDIF</w:t>
+            </w:r>
+          </w:p>
+          <w:p>
+            <w:pPr>
+              <w:rPr>
+                <w:rFonts w:ascii="Consolas" w:hAnsi="Consolas"/>
+                <w:b/>
+                <w:bCs/>
+              </w:rPr>
+            </w:pPr>
+          </w:p>
+          <w:p>
+            <w:pPr>
+              <w:rPr>
+                <w:rFonts w:ascii="Consolas" w:hAnsi="Consolas"/>
+                <w:b/>
+                <w:bCs/>
+              </w:rPr>
+            </w:pPr>
+            <w:r>
+              <w:rPr>
+                <w:rFonts w:ascii="Consolas" w:hAnsi="Consolas"/>
+                <w:b/>
+                <w:bCs/>
+              </w:rPr>
+              <w:t xml:space="preserve">IF </w:t>
+            </w:r>
+            <w:r>
+              <w:rPr>
+                <w:rFonts w:ascii="Consolas" w:hAnsi="Consolas"/>
+                <w:b/>
+                <w:bCs/>
+              </w:rPr>
+              <w:t>data</w:t>
+            </w:r>
+            <w:r>
+              <w:rPr>
+                <w:rFonts w:ascii="Consolas" w:hAnsi="Consolas"/>
+                <w:b/>
+                <w:bCs/>
+              </w:rPr>
+              <w:t xml:space="preserve"> </w:t>
+            </w:r>
+            <w:r>
+              <w:rPr>
+                <w:rFonts w:ascii="Consolas" w:hAnsi="Consolas"/>
+                <w:b/>
+                <w:bCs/>
+              </w:rPr>
+              <w:t>[1] NOT IN Teacher</w:t>
+            </w:r>
+          </w:p>
+          <w:p>
+            <w:pPr>
+              <w:rPr>
+                <w:rFonts w:ascii="Consolas" w:hAnsi="Consolas"/>
+                <w:b/>
+                <w:bCs/>
+              </w:rPr>
+            </w:pPr>
+            <w:r>
+              <w:rPr>
+                <w:rFonts w:ascii="Consolas" w:hAnsi="Consolas"/>
+                <w:b/>
+                <w:bCs/>
+              </w:rPr>
+              <w:t xml:space="preserve">    </w:t>
+            </w:r>
+            <w:r>
+              <w:rPr>
+                <w:rFonts w:ascii="Consolas" w:hAnsi="Consolas"/>
+                <w:b/>
+                <w:bCs/>
+              </w:rPr>
+              <w:t xml:space="preserve">INSERT </w:t>
+            </w:r>
+            <w:r>
+              <w:rPr>
+                <w:rFonts w:ascii="Consolas" w:hAnsi="Consolas"/>
+                <w:b/>
+                <w:bCs/>
+              </w:rPr>
+              <w:t>data</w:t>
+            </w:r>
+            <w:r>
+              <w:rPr>
+                <w:rFonts w:ascii="Consolas" w:hAnsi="Consolas"/>
+                <w:b/>
+                <w:bCs/>
+              </w:rPr>
+              <w:t>[1] INTO Teacher</w:t>
+            </w:r>
+          </w:p>
+          <w:p>
+            <w:pPr>
+              <w:rPr>
+                <w:rFonts w:ascii="Consolas" w:hAnsi="Consolas"/>
+                <w:b/>
+                <w:bCs/>
+              </w:rPr>
+            </w:pPr>
+            <w:r>
+              <w:rPr>
+                <w:rFonts w:ascii="Consolas" w:hAnsi="Consolas"/>
+                <w:b/>
+                <w:bCs/>
+              </w:rPr>
+              <w:t>ENDIF</w:t>
+            </w:r>
+          </w:p>
+          <w:p>
+            <w:pPr>
+              <w:rPr>
+                <w:rFonts w:ascii="Consolas" w:hAnsi="Consolas"/>
+                <w:b/>
+                <w:bCs/>
+              </w:rPr>
+            </w:pPr>
+          </w:p>
+          <w:p>
+            <w:pPr>
+              <w:rPr>
+                <w:rFonts w:ascii="Consolas" w:hAnsi="Consolas"/>
+                <w:b/>
+                <w:bCs/>
+              </w:rPr>
+            </w:pPr>
+            <w:r>
+              <w:rPr>
+                <w:rFonts w:ascii="Consolas" w:hAnsi="Consolas"/>
+                <w:b/>
+                <w:bCs/>
+              </w:rPr>
+              <w:t>FOR index = 0 to LEN(row[2])</w:t>
+            </w:r>
+          </w:p>
+          <w:p>
+            <w:pPr>
+              <w:rPr>
+                <w:rFonts w:ascii="Consolas" w:hAnsi="Consolas"/>
+                <w:b/>
+                <w:bCs/>
+              </w:rPr>
+            </w:pPr>
+            <w:r>
+              <w:rPr>
+                <w:rFonts w:ascii="Consolas" w:hAnsi="Consolas"/>
+                <w:b/>
+                <w:bCs/>
+              </w:rPr>
+              <w:t xml:space="preserve">    </w:t>
+            </w:r>
+            <w:r>
+              <w:rPr>
+                <w:rFonts w:ascii="Consolas" w:hAnsi="Consolas"/>
+                <w:b/>
+                <w:bCs/>
+              </w:rPr>
+              <w:t xml:space="preserve">IF </w:t>
+            </w:r>
+            <w:r>
+              <w:rPr>
+                <w:rFonts w:ascii="Consolas" w:hAnsi="Consolas"/>
+                <w:b/>
+                <w:bCs/>
+              </w:rPr>
+              <w:t>data</w:t>
+            </w:r>
+            <w:r>
+              <w:rPr>
+                <w:rFonts w:ascii="Consolas" w:hAnsi="Consolas"/>
+                <w:b/>
+                <w:bCs/>
+              </w:rPr>
+              <w:t>[2][index] NOT IN Student</w:t>
+            </w:r>
+          </w:p>
+          <w:p>
+            <w:pPr>
+              <w:rPr>
+                <w:rFonts w:ascii="Consolas" w:hAnsi="Consolas"/>
+                <w:b/>
+                <w:bCs/>
+              </w:rPr>
+            </w:pPr>
+            <w:r>
+              <w:rPr>
+                <w:rFonts w:ascii="Consolas" w:hAnsi="Consolas"/>
+                <w:b/>
+                <w:bCs/>
+              </w:rPr>
+              <w:t xml:space="preserve">    </w:t>
+            </w:r>
+            <w:r>
+              <w:rPr>
+                <w:rFonts w:ascii="Consolas" w:hAnsi="Consolas"/>
+                <w:b/>
+                <w:bCs/>
+              </w:rPr>
+              <w:t xml:space="preserve">    </w:t>
+            </w:r>
+            <w:r>
+              <w:rPr>
+                <w:rFonts w:ascii="Consolas" w:hAnsi="Consolas"/>
+                <w:b/>
+                <w:bCs/>
+              </w:rPr>
+              <w:t xml:space="preserve">INSERT </w:t>
+            </w:r>
+            <w:r>
+              <w:rPr>
+                <w:rFonts w:ascii="Consolas" w:hAnsi="Consolas"/>
+                <w:b/>
+                <w:bCs/>
+              </w:rPr>
+              <w:t>data</w:t>
+            </w:r>
+            <w:r>
+              <w:rPr>
+                <w:rFonts w:ascii="Consolas" w:hAnsi="Consolas"/>
+                <w:b/>
+                <w:bCs/>
+              </w:rPr>
+              <w:t>[2][index] IN Student</w:t>
+            </w:r>
+          </w:p>
+          <w:p>
+            <w:pPr>
+              <w:rPr>
+                <w:rFonts w:ascii="Consolas" w:hAnsi="Consolas"/>
+                <w:b/>
+                <w:bCs/>
+              </w:rPr>
+            </w:pPr>
+            <w:r>
+              <w:rPr>
+                <w:rFonts w:ascii="Consolas" w:hAnsi="Consolas"/>
+                <w:b/>
+                <w:bCs/>
+              </w:rPr>
+              <w:t xml:space="preserve">  </w:t>
+            </w:r>
+            <w:r>
+              <w:rPr>
+                <w:rFonts w:ascii="Consolas" w:hAnsi="Consolas"/>
+                <w:b/>
+                <w:bCs/>
+              </w:rPr>
+              <w:t xml:space="preserve">  </w:t>
+            </w:r>
+            <w:r>
+              <w:rPr>
+                <w:rFonts w:ascii="Consolas" w:hAnsi="Consolas"/>
+                <w:b/>
+                <w:bCs/>
+              </w:rPr>
+              <w:t>ENDIF</w:t>
+            </w:r>
+          </w:p>
+          <w:p>
+            <w:pPr>
+              <w:rPr>
+                <w:rFonts w:ascii="Consolas" w:hAnsi="Consolas"/>
+                <w:b/>
+                <w:bCs/>
+              </w:rPr>
+            </w:pPr>
+          </w:p>
+          <w:p>
+            <w:pPr>
+              <w:rPr>
+                <w:rFonts w:ascii="Consolas" w:hAnsi="Consolas"/>
+                <w:b/>
+                <w:bCs/>
+              </w:rPr>
+            </w:pPr>
+            <w:r>
+              <w:rPr>
+                <w:rFonts w:ascii="Consolas" w:hAnsi="Consolas"/>
+                <w:b/>
+                <w:bCs/>
+              </w:rPr>
+              <w:t xml:space="preserve">  </w:t>
+            </w:r>
+            <w:r>
+              <w:rPr>
+                <w:rFonts w:ascii="Consolas" w:hAnsi="Consolas"/>
+                <w:b/>
+                <w:bCs/>
+              </w:rPr>
+              <w:t xml:space="preserve">  </w:t>
+            </w:r>
+            <w:r>
+              <w:rPr>
+                <w:rFonts w:ascii="Consolas" w:hAnsi="Consolas"/>
+                <w:b/>
+                <w:bCs/>
+              </w:rPr>
+              <w:t xml:space="preserve">INSERT </w:t>
+            </w:r>
+            <w:r>
+              <w:rPr>
+                <w:rFonts w:ascii="Consolas" w:hAnsi="Consolas"/>
+                <w:b/>
+                <w:bCs/>
+              </w:rPr>
+              <w:t>data</w:t>
+            </w:r>
+            <w:r>
+              <w:rPr>
+                <w:rFonts w:ascii="Consolas" w:hAnsi="Consolas"/>
+                <w:b/>
+                <w:bCs/>
+              </w:rPr>
+              <w:t xml:space="preserve">[0], </w:t>
+            </w:r>
+          </w:p>
+          <w:p>
+            <w:pPr>
+              <w:rPr>
+                <w:rFonts w:ascii="Consolas" w:hAnsi="Consolas"/>
+                <w:b/>
+                <w:bCs/>
+              </w:rPr>
+            </w:pPr>
+            <w:r>
+              <w:rPr>
+                <w:rFonts w:ascii="Consolas" w:hAnsi="Consolas"/>
+                <w:b/>
+                <w:bCs/>
+              </w:rPr>
+              <w:t xml:space="preserve">        </w:t>
+            </w:r>
+            <w:r>
+              <w:rPr>
+                <w:rFonts w:ascii="Consolas" w:hAnsi="Consolas"/>
+                <w:b/>
+                <w:bCs/>
+              </w:rPr>
+              <w:t>data</w:t>
+            </w:r>
+            <w:r>
+              <w:rPr>
+                <w:rFonts w:ascii="Consolas" w:hAnsi="Consolas"/>
+                <w:b/>
+                <w:bCs/>
+              </w:rPr>
+              <w:t xml:space="preserve">[2][index], </w:t>
+            </w:r>
+          </w:p>
+          <w:p>
+            <w:pPr>
+              <w:rPr>
+                <w:rFonts w:ascii="Consolas" w:hAnsi="Consolas"/>
+                <w:b/>
+                <w:bCs/>
+              </w:rPr>
+            </w:pPr>
+            <w:r>
+              <w:rPr>
+                <w:rFonts w:ascii="Consolas" w:hAnsi="Consolas"/>
+                <w:b/>
+                <w:bCs/>
+              </w:rPr>
+              <w:t xml:space="preserve">        </w:t>
+            </w:r>
+            <w:r>
+              <w:rPr>
+                <w:rFonts w:ascii="Consolas" w:hAnsi="Consolas"/>
+                <w:b/>
+                <w:bCs/>
+              </w:rPr>
+              <w:t>row[3][index]</w:t>
+            </w:r>
+          </w:p>
+          <w:p>
+            <w:pPr>
+              <w:rPr>
+                <w:rFonts w:ascii="Consolas" w:hAnsi="Consolas"/>
+                <w:b/>
+                <w:bCs/>
+              </w:rPr>
+            </w:pPr>
+            <w:r>
+              <w:rPr>
+                <w:rFonts w:ascii="Consolas" w:hAnsi="Consolas"/>
+                <w:b/>
+                <w:bCs/>
+              </w:rPr>
+              <w:t xml:space="preserve">        </w:t>
+            </w:r>
+            <w:r>
+              <w:rPr>
+                <w:rFonts w:ascii="Consolas" w:hAnsi="Consolas"/>
+                <w:b/>
+                <w:bCs/>
+              </w:rPr>
+              <w:t>INTO Enrolment</w:t>
+            </w:r>
+          </w:p>
+          <w:p>
+            <w:pPr>
+              <w:rPr>
+                <w:rFonts w:ascii="Consolas" w:hAnsi="Consolas"/>
+                <w:b/>
+                <w:bCs/>
+              </w:rPr>
+            </w:pPr>
+            <w:r>
+              <w:rPr>
+                <w:rFonts w:ascii="Consolas" w:hAnsi="Consolas"/>
+                <w:b/>
+                <w:bCs/>
+              </w:rPr>
+              <w:t>NEXT FOR</w:t>
+            </w:r>
+          </w:p>
+          <w:p>
+            <w:pPr>
+              <w:rPr>
+                <w:rFonts w:ascii="Consolas" w:hAnsi="Consolas"/>
+                <w:b/>
+                <w:bCs/>
+              </w:rPr>
+            </w:pPr>
+            <w:r>
+              <w:rPr>
+                <w:rFonts w:ascii="Consolas" w:hAnsi="Consolas"/>
+                <w:b/>
+                <w:bCs/>
+              </w:rPr>
+              <w:t>ENDFOR</w:t>
+            </w:r>
+          </w:p>
+          <w:p>
+            <w:pPr>
+              <w:rPr>
+                <w:rFonts w:ascii="Consolas" w:hAnsi="Consolas"/>
+                <w:b/>
+                <w:bCs/>
+              </w:rPr>
+            </w:pPr>
+          </w:p>
+          <w:p>
+            <w:pPr>
+              <w:rPr>
+                <w:rFonts w:ascii="Consolas" w:hAnsi="Consolas"/>
+                <w:b/>
+                <w:bCs/>
+              </w:rPr>
+            </w:pPr>
+            <w:r>
+              <w:rPr>
+                <w:rFonts w:ascii="Consolas" w:hAnsi="Consolas"/>
+                <w:b/>
+                <w:bCs/>
+              </w:rPr>
+              <w:t>END</w:t>
+            </w:r>
+          </w:p>
+        </w:tc>
+        <w:tc>
+          <w:tcPr>
+            <w:tcW w:w="2546" w:type="dxa"/>
+          </w:tcPr>
+          <w:p>
+            <w:pPr>
+              <w:rPr>
+                <w:rFonts w:ascii="Consolas" w:hAnsi="Consolas"/>
+              </w:rPr>
+            </w:pPr>
+          </w:p>
+        </w:tc>
+      </w:tr>
+    </w:tbl>
+    <w:p/>
+    <w:p>
+      <w:pPr>
+        <w:spacing w:after="0"/>
+      </w:pPr>
+      <w:r>
+        <w:rPr>
+          <w:b/>
+          <w:bCs/>
+        </w:rPr>
+        <w:t>retrieve_results</w:t>
+      </w:r>
+    </w:p>
+    <w:tbl>
+      <w:tblPr>
+        <w:tblStyle w:val="TableGrid"/>
+        <w:tblW w:w="10479" w:type="dxa"/>
+        <w:tblLook w:val="04A0" w:firstRow="1" w:lastRow="0" w:firstColumn="1" w:lastColumn="0" w:noHBand="0" w:noVBand="1"/>
+      </w:tblPr>
+      <w:tblGrid>
+        <w:gridCol w:w="2547"/>
+        <w:gridCol w:w="5386"/>
+        <w:gridCol w:w="2546"/>
+      </w:tblGrid>
+      <w:tr>
+        <w:tc>
+          <w:tcPr>
+            <w:tcW w:w="2547" w:type="dxa"/>
+          </w:tcPr>
+          <w:p>
+            <w:pPr>
+              <w:rPr>
+                <w:b/>
+                <w:bCs/>
+              </w:rPr>
+            </w:pPr>
+            <w:r>
+              <w:rPr>
+                <w:b/>
+                <w:bCs/>
+              </w:rPr>
+              <w:t>Input</w:t>
+            </w:r>
+          </w:p>
+        </w:tc>
+        <w:tc>
+          <w:tcPr>
+            <w:tcW w:w="5386" w:type="dxa"/>
+          </w:tcPr>
+          <w:p>
+            <w:pPr>
+              <w:rPr>
+                <w:b/>
+                <w:bCs/>
+              </w:rPr>
+            </w:pPr>
+            <w:r>
+              <w:rPr>
+                <w:b/>
+                <w:bCs/>
+              </w:rPr>
+              <w:t>Process</w:t>
+            </w:r>
+          </w:p>
+        </w:tc>
+        <w:tc>
+          <w:tcPr>
+            <w:tcW w:w="2546" w:type="dxa"/>
+          </w:tcPr>
+          <w:p>
+            <w:pPr>
+              <w:rPr>
+                <w:b/>
+                <w:bCs/>
+              </w:rPr>
+            </w:pPr>
+            <w:r>
+              <w:rPr>
+                <w:b/>
+                <w:bCs/>
+              </w:rPr>
+              <w:t>Output</w:t>
+            </w:r>
+          </w:p>
+        </w:tc>
+      </w:tr>
+      <w:tr>
+        <w:trPr>
+          <w:trHeight w:val="1492"/>
+        </w:trPr>
+        <w:tc>
+          <w:tcPr>
+            <w:tcW w:w="2547" w:type="dxa"/>
+          </w:tcPr>
+          <w:p>
+            <w:pPr>
+              <w:rPr>
+                <w:rFonts w:ascii="Consolas" w:hAnsi="Consolas"/>
+              </w:rPr>
+            </w:pPr>
+            <w:r>
+              <w:rPr>
+                <w:rFonts w:ascii="Consolas" w:hAnsi="Consolas"/>
+              </w:rPr>
+              <w:t>student_name</w:t>
+            </w:r>
+          </w:p>
+        </w:tc>
+        <w:tc>
+          <w:tcPr>
+            <w:tcW w:w="5386" w:type="dxa"/>
+          </w:tcPr>
+          <w:p>
+            <w:pPr>
+              <w:rPr>
+                <w:rFonts w:ascii="Consolas" w:hAnsi="Consolas"/>
+                <w:b/>
+                <w:bCs/>
+              </w:rPr>
+            </w:pPr>
+            <w:r>
+              <w:rPr>
+                <w:rFonts w:ascii="Consolas" w:hAnsi="Consolas"/>
+                <w:b/>
+                <w:bCs/>
+              </w:rPr>
+              <w:t>BEGIN retrieve_results(name)</w:t>
+            </w:r>
+          </w:p>
+          <w:p>
+            <w:pPr>
+              <w:rPr>
+                <w:rFonts w:ascii="Consolas" w:hAnsi="Consolas"/>
+                <w:b/>
+                <w:bCs/>
+              </w:rPr>
+            </w:pPr>
+          </w:p>
+          <w:p>
+            <w:pPr>
+              <w:rPr>
+                <w:rFonts w:ascii="Consolas" w:hAnsi="Consolas"/>
+                <w:b/>
+                <w:bCs/>
+              </w:rPr>
+            </w:pPr>
+            <w:r>
+              <w:rPr>
+                <w:rFonts w:ascii="Consolas" w:hAnsi="Consolas"/>
+                <w:b/>
+                <w:bCs/>
+              </w:rPr>
+              <w:t>r</w:t>
+            </w:r>
+            <w:r>
+              <w:rPr>
+                <w:rFonts w:ascii="Consolas" w:hAnsi="Consolas"/>
+                <w:b/>
+                <w:bCs/>
+              </w:rPr>
+              <w:t xml:space="preserve">esponse = </w:t>
+            </w:r>
+            <w:r>
+              <w:rPr>
+                <w:rFonts w:ascii="Consolas" w:hAnsi="Consolas"/>
+                <w:b/>
+                <w:bCs/>
+              </w:rPr>
+              <w:t xml:space="preserve">RETRIEVE results </w:t>
+            </w:r>
+          </w:p>
+          <w:p>
+            <w:pPr>
+              <w:rPr>
+                <w:rFonts w:ascii="Consolas" w:hAnsi="Consolas"/>
+                <w:b/>
+                <w:bCs/>
+              </w:rPr>
+            </w:pPr>
+            <w:r>
+              <w:rPr>
+                <w:rFonts w:ascii="Consolas" w:hAnsi="Consolas"/>
+                <w:b/>
+                <w:bCs/>
+              </w:rPr>
+              <w:t xml:space="preserve">    </w:t>
+            </w:r>
+            <w:r>
+              <w:rPr>
+                <w:rFonts w:ascii="Consolas" w:hAnsi="Consolas"/>
+                <w:b/>
+                <w:bCs/>
+              </w:rPr>
+              <w:t>FROM database</w:t>
+            </w:r>
+          </w:p>
+          <w:p>
+            <w:pPr>
+              <w:rPr>
+                <w:rFonts w:ascii="Consolas" w:hAnsi="Consolas"/>
+                <w:b/>
+                <w:bCs/>
+              </w:rPr>
+            </w:pPr>
+            <w:r>
+              <w:rPr>
+                <w:rFonts w:ascii="Consolas" w:hAnsi="Consolas"/>
+                <w:b/>
+                <w:bCs/>
+              </w:rPr>
+              <w:t xml:space="preserve">    </w:t>
+            </w:r>
+            <w:r>
+              <w:rPr>
+                <w:rFonts w:ascii="Consolas" w:hAnsi="Consolas"/>
+                <w:b/>
+                <w:bCs/>
+              </w:rPr>
+              <w:t>WHERE student_name = name</w:t>
+            </w:r>
+          </w:p>
+          <w:p>
+            <w:pPr>
+              <w:rPr>
+                <w:rFonts w:ascii="Consolas" w:hAnsi="Consolas"/>
+                <w:b/>
+                <w:bCs/>
+              </w:rPr>
+            </w:pPr>
+          </w:p>
+          <w:p>
+            <w:pPr>
+              <w:rPr>
+                <w:rFonts w:ascii="Consolas" w:hAnsi="Consolas"/>
+                <w:b/>
+                <w:bCs/>
+              </w:rPr>
+            </w:pPr>
+            <w:r>
+              <w:rPr>
+                <w:rFonts w:ascii="Consolas" w:hAnsi="Consolas"/>
+                <w:b/>
+                <w:bCs/>
+              </w:rPr>
+              <w:t>RETURN</w:t>
+            </w:r>
+            <w:r>
+              <w:rPr>
+                <w:rFonts w:ascii="Consolas" w:hAnsi="Consolas"/>
+                <w:b/>
+                <w:bCs/>
+              </w:rPr>
+              <w:t xml:space="preserve"> response</w:t>
+            </w:r>
+          </w:p>
+          <w:p>
+            <w:pPr>
+              <w:rPr>
+                <w:rFonts w:ascii="Consolas" w:hAnsi="Consolas"/>
+                <w:b/>
+                <w:bCs/>
+              </w:rPr>
+            </w:pPr>
+          </w:p>
+          <w:p>
+            <w:pPr>
+              <w:rPr>
+                <w:rFonts w:ascii="Consolas" w:hAnsi="Consolas"/>
+                <w:b/>
+                <w:bCs/>
+              </w:rPr>
+            </w:pPr>
+            <w:r>
+              <w:rPr>
+                <w:rFonts w:ascii="Consolas" w:hAnsi="Consolas"/>
+                <w:b/>
+                <w:bCs/>
+              </w:rPr>
+              <w:t>END</w:t>
+            </w:r>
+          </w:p>
+        </w:tc>
+        <w:tc>
+          <w:tcPr>
+            <w:tcW w:w="2546" w:type="dxa"/>
+          </w:tcPr>
+          <w:p>
+            <w:pPr>
+              <w:rPr>
+                <w:rFonts w:ascii="Consolas" w:hAnsi="Consolas"/>
+              </w:rPr>
+            </w:pPr>
+            <w:r>
+              <w:rPr>
+                <w:rFonts w:ascii="Consolas" w:hAnsi="Consolas"/>
+              </w:rPr>
+              <w:t>response data as a list</w:t>
+            </w:r>
+          </w:p>
+        </w:tc>
+      </w:tr>
+    </w:tbl>
+    <w:p/>
+    <w:p>
+      <w:pPr>
+        <w:spacing w:after="0"/>
+      </w:pPr>
+      <w:r>
+        <w:rPr>
+          <w:b/>
+          <w:bCs/>
+        </w:rPr>
+        <w:t>insert_new_user</w:t>
+      </w:r>
+    </w:p>
+    <w:tbl>
+      <w:tblPr>
+        <w:tblStyle w:val="TableGrid"/>
+        <w:tblW w:w="10479" w:type="dxa"/>
+        <w:tblLook w:val="04A0" w:firstRow="1" w:lastRow="0" w:firstColumn="1" w:lastColumn="0" w:noHBand="0" w:noVBand="1"/>
+      </w:tblPr>
+      <w:tblGrid>
+        <w:gridCol w:w="2547"/>
+        <w:gridCol w:w="5386"/>
+        <w:gridCol w:w="2546"/>
+      </w:tblGrid>
+      <w:tr>
+        <w:tc>
+          <w:tcPr>
+            <w:tcW w:w="2547" w:type="dxa"/>
+          </w:tcPr>
+          <w:p>
+            <w:pPr>
+              <w:rPr>
+                <w:b/>
+                <w:bCs/>
+              </w:rPr>
+            </w:pPr>
+            <w:r>
+              <w:rPr>
+                <w:b/>
+                <w:bCs/>
+              </w:rPr>
+              <w:t>Input</w:t>
+            </w:r>
+          </w:p>
+        </w:tc>
+        <w:tc>
+          <w:tcPr>
+            <w:tcW w:w="5386" w:type="dxa"/>
+          </w:tcPr>
+          <w:p>
+            <w:pPr>
+              <w:rPr>
+                <w:b/>
+                <w:bCs/>
+              </w:rPr>
+            </w:pPr>
+            <w:r>
+              <w:rPr>
+                <w:b/>
+                <w:bCs/>
+              </w:rPr>
+              <w:t>Process</w:t>
+            </w:r>
+          </w:p>
+        </w:tc>
+        <w:tc>
+          <w:tcPr>
+            <w:tcW w:w="2546" w:type="dxa"/>
+          </w:tcPr>
+          <w:p>
+            <w:pPr>
+              <w:rPr>
+                <w:b/>
+                <w:bCs/>
+              </w:rPr>
+            </w:pPr>
+            <w:r>
+              <w:rPr>
+                <w:b/>
+                <w:bCs/>
+              </w:rPr>
+              <w:t>Output</w:t>
+            </w:r>
+          </w:p>
+        </w:tc>
+      </w:tr>
+      <w:tr>
+        <w:trPr>
+          <w:trHeight w:val="1492"/>
+        </w:trPr>
+        <w:tc>
+          <w:tcPr>
+            <w:tcW w:w="2547" w:type="dxa"/>
+          </w:tcPr>
+          <w:p>
+            <w:pPr>
+              <w:rPr>
+                <w:rFonts w:ascii="Consolas" w:hAnsi="Consolas"/>
+              </w:rPr>
+            </w:pPr>
+            <w:r>
+              <w:rPr>
+                <w:rFonts w:ascii="Consolas" w:hAnsi="Consolas"/>
+              </w:rPr>
+              <w:t>student_name</w:t>
+            </w:r>
+          </w:p>
+        </w:tc>
+        <w:tc>
+          <w:tcPr>
+            <w:tcW w:w="5386" w:type="dxa"/>
+          </w:tcPr>
+          <w:p>
+            <w:r>
+              <w:rPr>
+                <w:rFonts w:ascii="Consolas" w:hAnsi="Consolas"/>
+                <w:b/>
+                <w:bCs/>
+              </w:rPr>
+              <w:t xml:space="preserve">BEGIN </w:t>
+            </w:r>
+            <w:r>
+              <w:rPr>
+                <w:b/>
+                <w:bCs/>
+              </w:rPr>
+              <w:t>insert_new_user</w:t>
+            </w:r>
+            <w:r>
+              <w:rPr>
+                <w:b/>
+                <w:bCs/>
+              </w:rPr>
+              <w:t>(first_name, last_name)</w:t>
+            </w:r>
+          </w:p>
+          <w:p>
+            <w:pPr>
+              <w:rPr>
+                <w:rFonts w:ascii="Consolas" w:hAnsi="Consolas"/>
+                <w:b/>
+                <w:bCs/>
+              </w:rPr>
+            </w:pPr>
+          </w:p>
+          <w:p>
+            <w:pPr>
+              <w:rPr>
+                <w:rFonts w:ascii="Consolas" w:hAnsi="Consolas"/>
+                <w:b/>
+                <w:bCs/>
+              </w:rPr>
+            </w:pPr>
+            <w:r>
+              <w:rPr>
+                <w:rFonts w:ascii="Consolas" w:hAnsi="Consolas"/>
+                <w:b/>
+                <w:bCs/>
+              </w:rPr>
+              <w:t>IF first_name IS NOT ALLALPHA</w:t>
+            </w:r>
+          </w:p>
+          <w:p>
+            <w:pPr>
+              <w:rPr>
+                <w:rFonts w:ascii="Consolas" w:hAnsi="Consolas"/>
+                <w:b/>
+                <w:bCs/>
+              </w:rPr>
+            </w:pPr>
+            <w:r>
+              <w:rPr>
+                <w:rFonts w:ascii="Consolas" w:hAnsi="Consolas"/>
+                <w:b/>
+                <w:bCs/>
+              </w:rPr>
+              <w:t xml:space="preserve">    DISPLAY Error with first name</w:t>
+            </w:r>
+          </w:p>
+          <w:p>
+            <w:pPr>
+              <w:rPr>
+                <w:rFonts w:ascii="Consolas" w:hAnsi="Consolas"/>
+                <w:b/>
+                <w:bCs/>
+              </w:rPr>
+            </w:pPr>
+            <w:r>
+              <w:rPr>
+                <w:rFonts w:ascii="Consolas" w:hAnsi="Consolas"/>
+                <w:b/>
+                <w:bCs/>
+              </w:rPr>
+              <w:t>ELSEIF last_name IS NOT ALLALPHA</w:t>
+            </w:r>
+          </w:p>
+          <w:p>
+            <w:pPr>
+              <w:rPr>
+                <w:rFonts w:ascii="Consolas" w:hAnsi="Consolas"/>
+                <w:b/>
+                <w:bCs/>
+              </w:rPr>
+            </w:pPr>
+            <w:r>
+              <w:rPr>
+                <w:rFonts w:ascii="Consolas" w:hAnsi="Consolas"/>
+                <w:b/>
+                <w:bCs/>
+              </w:rPr>
+              <w:t xml:space="preserve">    DISPLAY Error with last name</w:t>
+            </w:r>
+          </w:p>
+          <w:p>
+            <w:pPr>
+              <w:rPr>
+                <w:rFonts w:ascii="Consolas" w:hAnsi="Consolas"/>
+                <w:b/>
+                <w:bCs/>
+              </w:rPr>
+            </w:pPr>
+            <w:r>
+              <w:rPr>
+                <w:rFonts w:ascii="Consolas" w:hAnsi="Consolas"/>
+                <w:b/>
+                <w:bCs/>
+              </w:rPr>
+              <w:t>ELSE</w:t>
+            </w:r>
+          </w:p>
+          <w:p>
+            <w:pPr>
+              <w:rPr>
+                <w:rFonts w:ascii="Consolas" w:hAnsi="Consolas"/>
+                <w:b/>
+                <w:bCs/>
+              </w:rPr>
+            </w:pPr>
+            <w:r>
+              <w:rPr>
+                <w:rFonts w:ascii="Consolas" w:hAnsi="Consolas"/>
+                <w:b/>
+                <w:bCs/>
+              </w:rPr>
+              <w:t xml:space="preserve">    INSERT (first_name, last_name)</w:t>
+            </w:r>
+          </w:p>
+          <w:p>
+            <w:pPr>
+              <w:rPr>
+                <w:rFonts w:ascii="Consolas" w:hAnsi="Consolas"/>
+                <w:b/>
+                <w:bCs/>
+              </w:rPr>
+            </w:pPr>
+            <w:r>
+              <w:rPr>
+                <w:rFonts w:ascii="Consolas" w:hAnsi="Consolas"/>
+                <w:b/>
+                <w:bCs/>
+              </w:rPr>
+              <w:t xml:space="preserve">    INTO User</w:t>
+            </w:r>
+          </w:p>
+          <w:p>
+            <w:pPr>
+              <w:rPr>
+                <w:rFonts w:ascii="Consolas" w:hAnsi="Consolas"/>
+                <w:b/>
+                <w:bCs/>
+              </w:rPr>
+            </w:pPr>
+            <w:r>
+              <w:rPr>
+                <w:rFonts w:ascii="Consolas" w:hAnsi="Consolas"/>
+                <w:b/>
+                <w:bCs/>
+              </w:rPr>
+              <w:t xml:space="preserve">    DIPLAY Record added</w:t>
+            </w:r>
+          </w:p>
+          <w:p>
+            <w:pPr>
+              <w:rPr>
+                <w:rFonts w:ascii="Consolas" w:hAnsi="Consolas"/>
+                <w:b/>
+                <w:bCs/>
+              </w:rPr>
+            </w:pPr>
+            <w:r>
+              <w:rPr>
+                <w:rFonts w:ascii="Consolas" w:hAnsi="Consolas"/>
+                <w:b/>
+                <w:bCs/>
+              </w:rPr>
+              <w:t>ENDIF</w:t>
+            </w:r>
+          </w:p>
+          <w:p>
+            <w:pPr>
+              <w:rPr>
+                <w:rFonts w:ascii="Consolas" w:hAnsi="Consolas"/>
+                <w:b/>
+                <w:bCs/>
+              </w:rPr>
+            </w:pPr>
+          </w:p>
+          <w:p>
+            <w:pPr>
+              <w:rPr>
+                <w:rFonts w:ascii="Consolas" w:hAnsi="Consolas"/>
+                <w:b/>
+                <w:bCs/>
+              </w:rPr>
+            </w:pPr>
+            <w:r>
+              <w:rPr>
+                <w:rFonts w:ascii="Consolas" w:hAnsi="Consolas"/>
+                <w:b/>
+                <w:bCs/>
+              </w:rPr>
+              <w:t>END</w:t>
+            </w:r>
+          </w:p>
+        </w:tc>
+        <w:tc>
+          <w:tcPr>
+            <w:tcW w:w="2546" w:type="dxa"/>
+          </w:tcPr>
+          <w:p>
+            <w:pPr>
+              <w:rPr>
+                <w:rFonts w:ascii="Consolas" w:hAnsi="Consolas"/>
+              </w:rPr>
+            </w:pPr>
+            <w:r>
+              <w:rPr>
+                <w:rFonts w:ascii="Consolas" w:hAnsi="Consolas"/>
+              </w:rPr>
+              <w:t>Error with last name</w:t>
+            </w:r>
+          </w:p>
+          <w:p>
+            <w:pPr>
+              <w:rPr>
+                <w:rFonts w:ascii="Consolas" w:hAnsi="Consolas"/>
+              </w:rPr>
+            </w:pPr>
+          </w:p>
+          <w:p>
+            <w:pPr>
+              <w:rPr>
+                <w:rFonts w:ascii="Consolas" w:hAnsi="Consolas"/>
+              </w:rPr>
+            </w:pPr>
+            <w:r>
+              <w:rPr>
+                <w:rFonts w:ascii="Consolas" w:hAnsi="Consolas"/>
+              </w:rPr>
+              <w:t>or</w:t>
+            </w:r>
+          </w:p>
+          <w:p>
+            <w:pPr>
+              <w:rPr>
+                <w:rFonts w:ascii="Consolas" w:hAnsi="Consolas"/>
+              </w:rPr>
+            </w:pPr>
+          </w:p>
+          <w:p>
+            <w:pPr>
+              <w:rPr>
+                <w:rFonts w:ascii="Consolas" w:hAnsi="Consolas"/>
+              </w:rPr>
+            </w:pPr>
+            <w:r>
+              <w:rPr>
+                <w:rFonts w:ascii="Consolas" w:hAnsi="Consolas"/>
+              </w:rPr>
+              <w:t>Error with last name</w:t>
+            </w:r>
+          </w:p>
+          <w:p>
+            <w:pPr>
+              <w:rPr>
+                <w:rFonts w:ascii="Consolas" w:hAnsi="Consolas"/>
+              </w:rPr>
+            </w:pPr>
+          </w:p>
+          <w:p>
+            <w:pPr>
+              <w:rPr>
+                <w:rFonts w:ascii="Consolas" w:hAnsi="Consolas"/>
+              </w:rPr>
+            </w:pPr>
+            <w:r>
+              <w:rPr>
+                <w:rFonts w:ascii="Consolas" w:hAnsi="Consolas"/>
+              </w:rPr>
+              <w:t>or</w:t>
+            </w:r>
+          </w:p>
+          <w:p>
+            <w:pPr>
+              <w:rPr>
+                <w:rFonts w:ascii="Consolas" w:hAnsi="Consolas"/>
+              </w:rPr>
+            </w:pPr>
+          </w:p>
+          <w:p>
+            <w:pPr>
+              <w:rPr>
+                <w:rFonts w:ascii="Consolas" w:hAnsi="Consolas"/>
+              </w:rPr>
+            </w:pPr>
+            <w:r>
+              <w:rPr>
+                <w:rFonts w:ascii="Consolas" w:hAnsi="Consolas"/>
+              </w:rPr>
+              <w:t>Record added</w:t>
+            </w:r>
+          </w:p>
+        </w:tc>
+      </w:tr>
+    </w:tbl>
+    <w:p/>
     <w:p/>
     <w:sectPr>
       <w:pgSz w:w="11906" w:h="16838"/>

</xml_diff>

<commit_message>
Finished Python and SQL
</commit_message>
<xml_diff>
--- a/Word examples.docx
+++ b/Word examples.docx
@@ -729,6 +729,1046 @@
       </w:tr>
     </w:tbl>
     <w:p/>
+    <w:p>
+      <w:pPr>
+        <w:rPr>
+          <w:b/>
+          <w:bCs/>
+        </w:rPr>
+      </w:pPr>
+      <w:r>
+        <w:rPr>
+          <w:b/>
+          <w:bCs/>
+        </w:rPr>
+        <w:br w:type="page"/>
+      </w:r>
+    </w:p>
+    <w:p>
+      <w:pPr>
+        <w:rPr>
+          <w:b/>
+          <w:bCs/>
+        </w:rPr>
+      </w:pPr>
+      <w:r>
+        <w:rPr>
+          <w:b/>
+          <w:bCs/>
+        </w:rPr>
+        <w:lastRenderedPageBreak/>
+        <w:t>show_stats</w:t>
+      </w:r>
+      <w:r>
+        <w:rPr>
+          <w:b/>
+          <w:bCs/>
+        </w:rPr>
+        <w:t>()</w:t>
+      </w:r>
+    </w:p>
+    <w:tbl>
+      <w:tblPr>
+        <w:tblStyle w:val="TableGrid"/>
+        <w:tblW w:w="10479" w:type="dxa"/>
+        <w:tblLook w:val="04A0" w:firstRow="1" w:lastRow="0" w:firstColumn="1" w:lastColumn="0" w:noHBand="0" w:noVBand="1"/>
+      </w:tblPr>
+      <w:tblGrid>
+        <w:gridCol w:w="2547"/>
+        <w:gridCol w:w="5386"/>
+        <w:gridCol w:w="2546"/>
+      </w:tblGrid>
+      <w:tr>
+        <w:tc>
+          <w:tcPr>
+            <w:tcW w:w="2547" w:type="dxa"/>
+          </w:tcPr>
+          <w:p>
+            <w:pPr>
+              <w:rPr>
+                <w:b/>
+                <w:bCs/>
+              </w:rPr>
+            </w:pPr>
+            <w:r>
+              <w:rPr>
+                <w:b/>
+                <w:bCs/>
+              </w:rPr>
+              <w:t>Input</w:t>
+            </w:r>
+          </w:p>
+        </w:tc>
+        <w:tc>
+          <w:tcPr>
+            <w:tcW w:w="5386" w:type="dxa"/>
+          </w:tcPr>
+          <w:p>
+            <w:pPr>
+              <w:rPr>
+                <w:b/>
+                <w:bCs/>
+              </w:rPr>
+            </w:pPr>
+            <w:r>
+              <w:rPr>
+                <w:b/>
+                <w:bCs/>
+              </w:rPr>
+              <w:t>Process</w:t>
+            </w:r>
+          </w:p>
+        </w:tc>
+        <w:tc>
+          <w:tcPr>
+            <w:tcW w:w="2546" w:type="dxa"/>
+          </w:tcPr>
+          <w:p>
+            <w:pPr>
+              <w:rPr>
+                <w:b/>
+                <w:bCs/>
+              </w:rPr>
+            </w:pPr>
+            <w:r>
+              <w:rPr>
+                <w:b/>
+                <w:bCs/>
+              </w:rPr>
+              <w:t>Output</w:t>
+            </w:r>
+          </w:p>
+        </w:tc>
+      </w:tr>
+      <w:tr>
+        <w:trPr>
+          <w:trHeight w:val="1492"/>
+        </w:trPr>
+        <w:tc>
+          <w:tcPr>
+            <w:tcW w:w="2547" w:type="dxa"/>
+          </w:tcPr>
+          <w:p>
+            <w:pPr>
+              <w:rPr>
+                <w:rFonts w:ascii="Consolas" w:hAnsi="Consolas"/>
+              </w:rPr>
+            </w:pPr>
+            <w:r>
+              <w:rPr>
+                <w:rFonts w:ascii="Consolas" w:hAnsi="Consolas"/>
+              </w:rPr>
+              <w:t>none</w:t>
+            </w:r>
+          </w:p>
+        </w:tc>
+        <w:tc>
+          <w:tcPr>
+            <w:tcW w:w="5386" w:type="dxa"/>
+          </w:tcPr>
+          <w:p>
+            <w:pPr>
+              <w:rPr>
+                <w:rFonts w:ascii="Consolas" w:hAnsi="Consolas"/>
+                <w:b/>
+                <w:bCs/>
+              </w:rPr>
+            </w:pPr>
+            <w:r>
+              <w:rPr>
+                <w:rFonts w:ascii="Consolas" w:hAnsi="Consolas"/>
+                <w:b/>
+                <w:bCs/>
+              </w:rPr>
+              <w:t>BEGIN show_stats</w:t>
+            </w:r>
+          </w:p>
+          <w:p>
+            <w:pPr>
+              <w:rPr>
+                <w:rFonts w:ascii="Consolas" w:hAnsi="Consolas"/>
+                <w:b/>
+                <w:bCs/>
+              </w:rPr>
+            </w:pPr>
+          </w:p>
+          <w:p>
+            <w:pPr>
+              <w:rPr>
+                <w:rFonts w:ascii="Consolas" w:hAnsi="Consolas"/>
+                <w:b/>
+                <w:bCs/>
+              </w:rPr>
+            </w:pPr>
+            <w:r>
+              <w:rPr>
+                <w:rFonts w:ascii="Consolas" w:hAnsi="Consolas"/>
+                <w:b/>
+                <w:bCs/>
+              </w:rPr>
+              <w:t>name = get_user_name()</w:t>
+            </w:r>
+          </w:p>
+          <w:p>
+            <w:pPr>
+              <w:rPr>
+                <w:rFonts w:ascii="Consolas" w:hAnsi="Consolas"/>
+                <w:b/>
+                <w:bCs/>
+              </w:rPr>
+            </w:pPr>
+            <w:r>
+              <w:rPr>
+                <w:rFonts w:ascii="Consolas" w:hAnsi="Consolas"/>
+                <w:b/>
+                <w:bCs/>
+              </w:rPr>
+              <w:t>played = get_games_played()</w:t>
+            </w:r>
+          </w:p>
+          <w:p>
+            <w:pPr>
+              <w:rPr>
+                <w:rFonts w:ascii="Consolas" w:hAnsi="Consolas"/>
+                <w:b/>
+                <w:bCs/>
+              </w:rPr>
+            </w:pPr>
+            <w:r>
+              <w:rPr>
+                <w:rFonts w:ascii="Consolas" w:hAnsi="Consolas"/>
+                <w:b/>
+                <w:bCs/>
+              </w:rPr>
+              <w:t>won = get_games_won()</w:t>
+            </w:r>
+          </w:p>
+          <w:p>
+            <w:pPr>
+              <w:rPr>
+                <w:rFonts w:ascii="Consolas" w:hAnsi="Consolas"/>
+                <w:b/>
+                <w:bCs/>
+              </w:rPr>
+            </w:pPr>
+            <w:r>
+              <w:rPr>
+                <w:rFonts w:ascii="Consolas" w:hAnsi="Consolas"/>
+                <w:b/>
+                <w:bCs/>
+              </w:rPr>
+              <w:t>longest = get_longest()</w:t>
+            </w:r>
+          </w:p>
+          <w:p>
+            <w:pPr>
+              <w:rPr>
+                <w:rFonts w:ascii="Consolas" w:hAnsi="Consolas"/>
+                <w:b/>
+                <w:bCs/>
+              </w:rPr>
+            </w:pPr>
+            <w:r>
+              <w:rPr>
+                <w:rFonts w:ascii="Consolas" w:hAnsi="Consolas"/>
+                <w:b/>
+                <w:bCs/>
+              </w:rPr>
+              <w:t>most_missed = get_most_missed()</w:t>
+            </w:r>
+          </w:p>
+          <w:p>
+            <w:pPr>
+              <w:rPr>
+                <w:rFonts w:ascii="Consolas" w:hAnsi="Consolas"/>
+                <w:b/>
+                <w:bCs/>
+              </w:rPr>
+            </w:pPr>
+            <w:r>
+              <w:rPr>
+                <w:rFonts w:ascii="Consolas" w:hAnsi="Consolas"/>
+                <w:b/>
+                <w:bCs/>
+              </w:rPr>
+              <w:t>lost = played - won</w:t>
+            </w:r>
+          </w:p>
+          <w:p>
+            <w:pPr>
+              <w:rPr>
+                <w:rFonts w:ascii="Consolas" w:hAnsi="Consolas"/>
+                <w:b/>
+                <w:bCs/>
+              </w:rPr>
+            </w:pPr>
+          </w:p>
+          <w:p>
+            <w:pPr>
+              <w:rPr>
+                <w:rFonts w:ascii="Consolas" w:hAnsi="Consolas"/>
+                <w:b/>
+                <w:bCs/>
+              </w:rPr>
+            </w:pPr>
+            <w:r>
+              <w:rPr>
+                <w:rFonts w:ascii="Consolas" w:hAnsi="Consolas"/>
+                <w:b/>
+                <w:bCs/>
+              </w:rPr>
+              <w:t>IF played == 0 THEN</w:t>
+            </w:r>
+          </w:p>
+          <w:p>
+            <w:pPr>
+              <w:ind w:left="720"/>
+              <w:rPr>
+                <w:rFonts w:ascii="Consolas" w:hAnsi="Consolas"/>
+                <w:b/>
+                <w:bCs/>
+              </w:rPr>
+            </w:pPr>
+            <w:r>
+              <w:rPr>
+                <w:rFonts w:ascii="Consolas" w:hAnsi="Consolas"/>
+                <w:b/>
+                <w:bCs/>
+              </w:rPr>
+              <w:t>win_loss = 0</w:t>
+            </w:r>
+          </w:p>
+          <w:p>
+            <w:pPr>
+              <w:rPr>
+                <w:rFonts w:ascii="Consolas" w:hAnsi="Consolas"/>
+                <w:b/>
+                <w:bCs/>
+              </w:rPr>
+            </w:pPr>
+            <w:r>
+              <w:rPr>
+                <w:rFonts w:ascii="Consolas" w:hAnsi="Consolas"/>
+                <w:b/>
+                <w:bCs/>
+              </w:rPr>
+              <w:t>ELSE</w:t>
+            </w:r>
+          </w:p>
+          <w:p>
+            <w:pPr>
+              <w:ind w:left="720"/>
+              <w:rPr>
+                <w:rFonts w:ascii="Consolas" w:hAnsi="Consolas"/>
+                <w:b/>
+                <w:bCs/>
+              </w:rPr>
+            </w:pPr>
+            <w:r>
+              <w:rPr>
+                <w:rFonts w:ascii="Consolas" w:hAnsi="Consolas"/>
+                <w:b/>
+                <w:bCs/>
+              </w:rPr>
+              <w:t>w</w:t>
+            </w:r>
+            <w:r>
+              <w:rPr>
+                <w:rFonts w:ascii="Consolas" w:hAnsi="Consolas"/>
+                <w:b/>
+                <w:bCs/>
+              </w:rPr>
+              <w:t>in_loss = won / played * 100</w:t>
+            </w:r>
+          </w:p>
+          <w:p>
+            <w:pPr>
+              <w:ind w:left="720"/>
+              <w:rPr>
+                <w:rFonts w:ascii="Consolas" w:hAnsi="Consolas"/>
+                <w:b/>
+                <w:bCs/>
+              </w:rPr>
+            </w:pPr>
+          </w:p>
+          <w:p>
+            <w:pPr>
+              <w:rPr>
+                <w:rFonts w:ascii="Consolas" w:hAnsi="Consolas"/>
+                <w:b/>
+                <w:bCs/>
+              </w:rPr>
+            </w:pPr>
+            <w:r>
+              <w:rPr>
+                <w:rFonts w:ascii="Consolas" w:hAnsi="Consolas"/>
+                <w:b/>
+                <w:bCs/>
+              </w:rPr>
+              <w:t>DISPLAY name</w:t>
+            </w:r>
+          </w:p>
+          <w:p>
+            <w:pPr>
+              <w:rPr>
+                <w:rFonts w:ascii="Consolas" w:hAnsi="Consolas"/>
+                <w:b/>
+                <w:bCs/>
+              </w:rPr>
+            </w:pPr>
+            <w:r>
+              <w:rPr>
+                <w:rFonts w:ascii="Consolas" w:hAnsi="Consolas"/>
+                <w:b/>
+                <w:bCs/>
+              </w:rPr>
+              <w:t>DISPLAY played</w:t>
+            </w:r>
+          </w:p>
+          <w:p>
+            <w:pPr>
+              <w:rPr>
+                <w:rFonts w:ascii="Consolas" w:hAnsi="Consolas"/>
+                <w:b/>
+                <w:bCs/>
+              </w:rPr>
+            </w:pPr>
+            <w:r>
+              <w:rPr>
+                <w:rFonts w:ascii="Consolas" w:hAnsi="Consolas"/>
+                <w:b/>
+                <w:bCs/>
+              </w:rPr>
+              <w:t>DISPLAY won</w:t>
+            </w:r>
+          </w:p>
+          <w:p>
+            <w:pPr>
+              <w:rPr>
+                <w:rFonts w:ascii="Consolas" w:hAnsi="Consolas"/>
+                <w:b/>
+                <w:bCs/>
+              </w:rPr>
+            </w:pPr>
+            <w:r>
+              <w:rPr>
+                <w:rFonts w:ascii="Consolas" w:hAnsi="Consolas"/>
+                <w:b/>
+                <w:bCs/>
+              </w:rPr>
+              <w:t>DISPLAY lost</w:t>
+            </w:r>
+          </w:p>
+          <w:p>
+            <w:pPr>
+              <w:rPr>
+                <w:rFonts w:ascii="Consolas" w:hAnsi="Consolas"/>
+                <w:b/>
+                <w:bCs/>
+              </w:rPr>
+            </w:pPr>
+            <w:r>
+              <w:rPr>
+                <w:rFonts w:ascii="Consolas" w:hAnsi="Consolas"/>
+                <w:b/>
+                <w:bCs/>
+              </w:rPr>
+              <w:t>DISPLAY win_loss</w:t>
+            </w:r>
+          </w:p>
+          <w:p>
+            <w:pPr>
+              <w:rPr>
+                <w:rFonts w:ascii="Consolas" w:hAnsi="Consolas"/>
+                <w:b/>
+                <w:bCs/>
+              </w:rPr>
+            </w:pPr>
+            <w:r>
+              <w:rPr>
+                <w:rFonts w:ascii="Consolas" w:hAnsi="Consolas"/>
+                <w:b/>
+                <w:bCs/>
+              </w:rPr>
+              <w:t>DISPLAY longest</w:t>
+            </w:r>
+          </w:p>
+          <w:p>
+            <w:pPr>
+              <w:rPr>
+                <w:rFonts w:ascii="Consolas" w:hAnsi="Consolas"/>
+                <w:b/>
+                <w:bCs/>
+              </w:rPr>
+            </w:pPr>
+            <w:r>
+              <w:rPr>
+                <w:rFonts w:ascii="Consolas" w:hAnsi="Consolas"/>
+                <w:b/>
+                <w:bCs/>
+              </w:rPr>
+              <w:t>DISPLAY most_missed</w:t>
+            </w:r>
+          </w:p>
+          <w:p>
+            <w:pPr>
+              <w:rPr>
+                <w:rFonts w:ascii="Consolas" w:hAnsi="Consolas"/>
+                <w:b/>
+                <w:bCs/>
+              </w:rPr>
+            </w:pPr>
+          </w:p>
+          <w:p>
+            <w:pPr>
+              <w:rPr>
+                <w:rFonts w:ascii="Consolas" w:hAnsi="Consolas"/>
+                <w:b/>
+                <w:bCs/>
+              </w:rPr>
+            </w:pPr>
+            <w:r>
+              <w:rPr>
+                <w:rFonts w:ascii="Consolas" w:hAnsi="Consolas"/>
+                <w:b/>
+                <w:bCs/>
+              </w:rPr>
+              <w:t>END</w:t>
+            </w:r>
+          </w:p>
+        </w:tc>
+        <w:tc>
+          <w:tcPr>
+            <w:tcW w:w="2546" w:type="dxa"/>
+          </w:tcPr>
+          <w:p>
+            <w:pPr>
+              <w:rPr>
+                <w:rFonts w:ascii="Consolas" w:hAnsi="Consolas"/>
+                <w:b/>
+                <w:bCs/>
+              </w:rPr>
+            </w:pPr>
+            <w:r>
+              <w:rPr>
+                <w:rFonts w:ascii="Consolas" w:hAnsi="Consolas"/>
+                <w:b/>
+                <w:bCs/>
+              </w:rPr>
+              <w:t>name</w:t>
+            </w:r>
+          </w:p>
+          <w:p>
+            <w:pPr>
+              <w:rPr>
+                <w:rFonts w:ascii="Consolas" w:hAnsi="Consolas"/>
+                <w:b/>
+                <w:bCs/>
+              </w:rPr>
+            </w:pPr>
+            <w:r>
+              <w:rPr>
+                <w:rFonts w:ascii="Consolas" w:hAnsi="Consolas"/>
+                <w:b/>
+                <w:bCs/>
+              </w:rPr>
+              <w:t>played</w:t>
+            </w:r>
+          </w:p>
+          <w:p>
+            <w:pPr>
+              <w:rPr>
+                <w:rFonts w:ascii="Consolas" w:hAnsi="Consolas"/>
+                <w:b/>
+                <w:bCs/>
+              </w:rPr>
+            </w:pPr>
+            <w:r>
+              <w:rPr>
+                <w:rFonts w:ascii="Consolas" w:hAnsi="Consolas"/>
+                <w:b/>
+                <w:bCs/>
+              </w:rPr>
+              <w:t>won</w:t>
+            </w:r>
+          </w:p>
+          <w:p>
+            <w:pPr>
+              <w:rPr>
+                <w:rFonts w:ascii="Consolas" w:hAnsi="Consolas"/>
+                <w:b/>
+                <w:bCs/>
+              </w:rPr>
+            </w:pPr>
+            <w:r>
+              <w:rPr>
+                <w:rFonts w:ascii="Consolas" w:hAnsi="Consolas"/>
+                <w:b/>
+                <w:bCs/>
+              </w:rPr>
+              <w:t>lost</w:t>
+            </w:r>
+          </w:p>
+          <w:p>
+            <w:pPr>
+              <w:rPr>
+                <w:rFonts w:ascii="Consolas" w:hAnsi="Consolas"/>
+                <w:b/>
+                <w:bCs/>
+              </w:rPr>
+            </w:pPr>
+            <w:r>
+              <w:rPr>
+                <w:rFonts w:ascii="Consolas" w:hAnsi="Consolas"/>
+                <w:b/>
+                <w:bCs/>
+              </w:rPr>
+              <w:t>win_loss</w:t>
+            </w:r>
+          </w:p>
+          <w:p>
+            <w:pPr>
+              <w:rPr>
+                <w:rFonts w:ascii="Consolas" w:hAnsi="Consolas"/>
+                <w:b/>
+                <w:bCs/>
+              </w:rPr>
+            </w:pPr>
+            <w:r>
+              <w:rPr>
+                <w:rFonts w:ascii="Consolas" w:hAnsi="Consolas"/>
+                <w:b/>
+                <w:bCs/>
+              </w:rPr>
+              <w:t>longest</w:t>
+            </w:r>
+          </w:p>
+          <w:p>
+            <w:pPr>
+              <w:rPr>
+                <w:rFonts w:ascii="Consolas" w:hAnsi="Consolas"/>
+              </w:rPr>
+            </w:pPr>
+            <w:r>
+              <w:rPr>
+                <w:rFonts w:ascii="Consolas" w:hAnsi="Consolas"/>
+                <w:b/>
+                <w:bCs/>
+              </w:rPr>
+              <w:t>most_missed</w:t>
+            </w:r>
+          </w:p>
+        </w:tc>
+      </w:tr>
+    </w:tbl>
+    <w:p>
+      <w:pPr>
+        <w:rPr>
+          <w:b/>
+          <w:bCs/>
+        </w:rPr>
+      </w:pPr>
+    </w:p>
+    <w:p>
+      <w:pPr>
+        <w:rPr>
+          <w:b/>
+          <w:bCs/>
+        </w:rPr>
+      </w:pPr>
+      <w:r>
+        <w:rPr>
+          <w:b/>
+          <w:bCs/>
+        </w:rPr>
+        <w:t>g</w:t>
+      </w:r>
+      <w:r>
+        <w:rPr>
+          <w:b/>
+          <w:bCs/>
+        </w:rPr>
+        <w:t>et_</w:t>
+      </w:r>
+      <w:r>
+        <w:rPr>
+          <w:b/>
+          <w:bCs/>
+        </w:rPr>
+        <w:t>most_missed</w:t>
+      </w:r>
+      <w:r>
+        <w:rPr>
+          <w:b/>
+          <w:bCs/>
+        </w:rPr>
+        <w:t>()</w:t>
+      </w:r>
+    </w:p>
+    <w:tbl>
+      <w:tblPr>
+        <w:tblStyle w:val="TableGrid"/>
+        <w:tblW w:w="10479" w:type="dxa"/>
+        <w:tblLook w:val="04A0" w:firstRow="1" w:lastRow="0" w:firstColumn="1" w:lastColumn="0" w:noHBand="0" w:noVBand="1"/>
+      </w:tblPr>
+      <w:tblGrid>
+        <w:gridCol w:w="2547"/>
+        <w:gridCol w:w="6095"/>
+        <w:gridCol w:w="1837"/>
+      </w:tblGrid>
+      <w:tr>
+        <w:tc>
+          <w:tcPr>
+            <w:tcW w:w="2547" w:type="dxa"/>
+          </w:tcPr>
+          <w:p>
+            <w:pPr>
+              <w:rPr>
+                <w:b/>
+                <w:bCs/>
+              </w:rPr>
+            </w:pPr>
+            <w:r>
+              <w:rPr>
+                <w:b/>
+                <w:bCs/>
+              </w:rPr>
+              <w:t>Input</w:t>
+            </w:r>
+          </w:p>
+        </w:tc>
+        <w:tc>
+          <w:tcPr>
+            <w:tcW w:w="6095" w:type="dxa"/>
+          </w:tcPr>
+          <w:p>
+            <w:pPr>
+              <w:rPr>
+                <w:b/>
+                <w:bCs/>
+              </w:rPr>
+            </w:pPr>
+            <w:r>
+              <w:rPr>
+                <w:b/>
+                <w:bCs/>
+              </w:rPr>
+              <w:t>Process</w:t>
+            </w:r>
+          </w:p>
+        </w:tc>
+        <w:tc>
+          <w:tcPr>
+            <w:tcW w:w="1837" w:type="dxa"/>
+          </w:tcPr>
+          <w:p>
+            <w:pPr>
+              <w:rPr>
+                <w:b/>
+                <w:bCs/>
+              </w:rPr>
+            </w:pPr>
+            <w:r>
+              <w:rPr>
+                <w:b/>
+                <w:bCs/>
+              </w:rPr>
+              <w:t>Output</w:t>
+            </w:r>
+          </w:p>
+        </w:tc>
+      </w:tr>
+      <w:tr>
+        <w:trPr>
+          <w:trHeight w:val="1492"/>
+        </w:trPr>
+        <w:tc>
+          <w:tcPr>
+            <w:tcW w:w="2547" w:type="dxa"/>
+          </w:tcPr>
+          <w:p>
+            <w:pPr>
+              <w:rPr>
+                <w:rFonts w:ascii="Consolas" w:hAnsi="Consolas"/>
+              </w:rPr>
+            </w:pPr>
+            <w:r>
+              <w:rPr>
+                <w:rFonts w:ascii="Consolas" w:hAnsi="Consolas"/>
+              </w:rPr>
+              <w:t>user</w:t>
+            </w:r>
+          </w:p>
+        </w:tc>
+        <w:tc>
+          <w:tcPr>
+            <w:tcW w:w="6095" w:type="dxa"/>
+          </w:tcPr>
+          <w:p>
+            <w:pPr>
+              <w:rPr>
+                <w:rFonts w:ascii="Consolas" w:hAnsi="Consolas"/>
+                <w:b/>
+                <w:bCs/>
+              </w:rPr>
+            </w:pPr>
+            <w:r>
+              <w:rPr>
+                <w:rFonts w:ascii="Consolas" w:hAnsi="Consolas"/>
+                <w:b/>
+                <w:bCs/>
+              </w:rPr>
+              <w:t>BEGIN get_</w:t>
+            </w:r>
+            <w:r>
+              <w:rPr>
+                <w:rFonts w:ascii="Consolas" w:hAnsi="Consolas"/>
+                <w:b/>
+                <w:bCs/>
+              </w:rPr>
+              <w:t>most_missed</w:t>
+            </w:r>
+            <w:r>
+              <w:rPr>
+                <w:rFonts w:ascii="Consolas" w:hAnsi="Consolas"/>
+                <w:b/>
+                <w:bCs/>
+              </w:rPr>
+              <w:t>(user)</w:t>
+            </w:r>
+          </w:p>
+          <w:p>
+            <w:pPr>
+              <w:rPr>
+                <w:rFonts w:ascii="Consolas" w:hAnsi="Consolas"/>
+                <w:b/>
+                <w:bCs/>
+              </w:rPr>
+            </w:pPr>
+          </w:p>
+          <w:p>
+            <w:pPr>
+              <w:rPr>
+                <w:rFonts w:ascii="Consolas" w:hAnsi="Consolas"/>
+                <w:b/>
+                <w:bCs/>
+              </w:rPr>
+            </w:pPr>
+            <w:r>
+              <w:rPr>
+                <w:rFonts w:ascii="Consolas" w:hAnsi="Consolas"/>
+                <w:b/>
+                <w:bCs/>
+              </w:rPr>
+              <w:t>SELECT word</w:t>
+            </w:r>
+          </w:p>
+          <w:p>
+            <w:pPr>
+              <w:rPr>
+                <w:rFonts w:ascii="Consolas" w:hAnsi="Consolas"/>
+                <w:b/>
+                <w:bCs/>
+              </w:rPr>
+            </w:pPr>
+            <w:r>
+              <w:rPr>
+                <w:rFonts w:ascii="Consolas" w:hAnsi="Consolas"/>
+                <w:b/>
+                <w:bCs/>
+              </w:rPr>
+              <w:t>FROM Words</w:t>
+            </w:r>
+          </w:p>
+          <w:p>
+            <w:pPr>
+              <w:rPr>
+                <w:rFonts w:ascii="Consolas" w:hAnsi="Consolas"/>
+                <w:b/>
+                <w:bCs/>
+              </w:rPr>
+            </w:pPr>
+            <w:r>
+              <w:rPr>
+                <w:rFonts w:ascii="Consolas" w:hAnsi="Consolas"/>
+                <w:b/>
+                <w:bCs/>
+              </w:rPr>
+              <w:t>WHERE word_id IN (</w:t>
+            </w:r>
+          </w:p>
+          <w:p>
+            <w:pPr>
+              <w:ind w:left="720"/>
+              <w:rPr>
+                <w:rFonts w:ascii="Consolas" w:hAnsi="Consolas"/>
+                <w:b/>
+                <w:bCs/>
+              </w:rPr>
+            </w:pPr>
+            <w:r>
+              <w:rPr>
+                <w:rFonts w:ascii="Consolas" w:hAnsi="Consolas"/>
+                <w:b/>
+                <w:bCs/>
+              </w:rPr>
+              <w:t>SELECT word_id</w:t>
+            </w:r>
+          </w:p>
+          <w:p>
+            <w:pPr>
+              <w:ind w:left="720"/>
+              <w:rPr>
+                <w:rFonts w:ascii="Consolas" w:hAnsi="Consolas"/>
+                <w:b/>
+                <w:bCs/>
+              </w:rPr>
+            </w:pPr>
+            <w:r>
+              <w:rPr>
+                <w:rFonts w:ascii="Consolas" w:hAnsi="Consolas"/>
+                <w:b/>
+                <w:bCs/>
+              </w:rPr>
+              <w:t>FROM Games</w:t>
+            </w:r>
+          </w:p>
+          <w:p>
+            <w:pPr>
+              <w:ind w:left="720"/>
+              <w:rPr>
+                <w:rFonts w:ascii="Consolas" w:hAnsi="Consolas"/>
+                <w:b/>
+                <w:bCs/>
+              </w:rPr>
+            </w:pPr>
+            <w:r>
+              <w:rPr>
+                <w:rFonts w:ascii="Consolas" w:hAnsi="Consolas"/>
+                <w:b/>
+                <w:bCs/>
+              </w:rPr>
+              <w:t>WHERE user_id = user AND guessed = False</w:t>
+            </w:r>
+          </w:p>
+          <w:p>
+            <w:pPr>
+              <w:ind w:left="720"/>
+              <w:rPr>
+                <w:rFonts w:ascii="Consolas" w:hAnsi="Consolas"/>
+                <w:b/>
+                <w:bCs/>
+              </w:rPr>
+            </w:pPr>
+            <w:r>
+              <w:rPr>
+                <w:rFonts w:ascii="Consolas" w:hAnsi="Consolas"/>
+                <w:b/>
+                <w:bCs/>
+              </w:rPr>
+              <w:t>GROUP BY word_id</w:t>
+            </w:r>
+          </w:p>
+          <w:p>
+            <w:pPr>
+              <w:ind w:left="720"/>
+              <w:rPr>
+                <w:rFonts w:ascii="Consolas" w:hAnsi="Consolas"/>
+                <w:b/>
+                <w:bCs/>
+              </w:rPr>
+            </w:pPr>
+            <w:r>
+              <w:rPr>
+                <w:rFonts w:ascii="Consolas" w:hAnsi="Consolas"/>
+                <w:b/>
+                <w:bCs/>
+              </w:rPr>
+              <w:t>ORGER BY COUNT(word_id) DESC</w:t>
+            </w:r>
+          </w:p>
+          <w:p>
+            <w:pPr>
+              <w:ind w:left="720"/>
+              <w:rPr>
+                <w:rFonts w:ascii="Consolas" w:hAnsi="Consolas"/>
+                <w:b/>
+                <w:bCs/>
+              </w:rPr>
+            </w:pPr>
+            <w:r>
+              <w:rPr>
+                <w:rFonts w:ascii="Consolas" w:hAnsi="Consolas"/>
+                <w:b/>
+                <w:bCs/>
+              </w:rPr>
+              <w:t>LIMIT 1)</w:t>
+            </w:r>
+          </w:p>
+          <w:p>
+            <w:pPr>
+              <w:ind w:left="720"/>
+              <w:rPr>
+                <w:rFonts w:ascii="Consolas" w:hAnsi="Consolas"/>
+                <w:b/>
+                <w:bCs/>
+              </w:rPr>
+            </w:pPr>
+          </w:p>
+          <w:p>
+            <w:pPr>
+              <w:rPr>
+                <w:rFonts w:ascii="Consolas" w:hAnsi="Consolas"/>
+                <w:b/>
+                <w:bCs/>
+              </w:rPr>
+            </w:pPr>
+            <w:r>
+              <w:rPr>
+                <w:rFonts w:ascii="Consolas" w:hAnsi="Consolas"/>
+                <w:b/>
+                <w:bCs/>
+              </w:rPr>
+              <w:t>RETURN sql_result</w:t>
+            </w:r>
+          </w:p>
+        </w:tc>
+        <w:tc>
+          <w:tcPr>
+            <w:tcW w:w="1837" w:type="dxa"/>
+          </w:tcPr>
+          <w:p>
+            <w:pPr>
+              <w:rPr>
+                <w:rFonts w:ascii="Consolas" w:hAnsi="Consolas"/>
+              </w:rPr>
+            </w:pPr>
+            <w:r>
+              <w:rPr>
+                <w:rFonts w:ascii="Consolas" w:hAnsi="Consolas"/>
+              </w:rPr>
+              <w:t>sql_result</w:t>
+            </w:r>
+          </w:p>
+        </w:tc>
+      </w:tr>
+    </w:tbl>
+    <w:p>
+      <w:pPr>
+        <w:rPr>
+          <w:b/>
+          <w:bCs/>
+        </w:rPr>
+      </w:pPr>
+    </w:p>
+    <w:p>
+      <w:pPr>
+        <w:rPr>
+          <w:b/>
+          <w:bCs/>
+        </w:rPr>
+      </w:pPr>
+    </w:p>
     <w:tbl>
       <w:tblPr>
         <w:tblStyle w:val="TableGrid"/>
@@ -1142,6 +2182,7 @@
             <w:pPr>
               <w:rPr>
                 <w:rFonts w:ascii="Consolas" w:hAnsi="Consolas"/>
+                <w:lang w:val="en-GB"/>
               </w:rPr>
             </w:pPr>
           </w:p>
@@ -9394,7 +10435,25 @@
                 <w:b/>
                 <w:bCs/>
               </w:rPr>
-              <w:t xml:space="preserve"> create_database</w:t>
+              <w:t xml:space="preserve"> </w:t>
+            </w:r>
+            <w:proofErr w:type="gramStart"/>
+            <w:r>
+              <w:rPr>
+                <w:rFonts w:ascii="Consolas" w:hAnsi="Consolas"/>
+                <w:b/>
+                <w:bCs/>
+              </w:rPr>
+              <w:t>create</w:t>
+            </w:r>
+            <w:proofErr w:type="gramEnd"/>
+            <w:r>
+              <w:rPr>
+                <w:rFonts w:ascii="Consolas" w:hAnsi="Consolas"/>
+                <w:b/>
+                <w:bCs/>
+              </w:rPr>
+              <w:t>_database</w:t>
             </w:r>
           </w:p>
           <w:p>
@@ -11482,13 +12541,7 @@
           </w:tcPr>
           <w:p>
             <w:r>
-              <w:t xml:space="preserve">white, </w:t>
-            </w:r>
-            <w:r>
-              <w:t xml:space="preserve">rose </w:t>
-            </w:r>
-            <w:r>
-              <w:t>gold</w:t>
+              <w:t>white, rose gold</w:t>
             </w:r>
           </w:p>
         </w:tc>
@@ -14455,7 +15508,7 @@
   <w:style w:type="paragraph" w:default="1" w:styleId="Normal">
     <w:name w:val="Normal"/>
     <w:qFormat/>
-    <w:rsid w:val="00500571"/>
+    <w:rsid w:val="00A34C8D"/>
   </w:style>
   <w:style w:type="character" w:default="1" w:styleId="DefaultParagraphFont">
     <w:name w:val="Default Paragraph Font"/>

</xml_diff>

<commit_message>
change to evaluation table
</commit_message>
<xml_diff>
--- a/Word examples.docx
+++ b/Word examples.docx
@@ -7850,7 +7850,7 @@
                 <w:b/>
                 <w:bCs/>
               </w:rPr>
-              <w:t>Recommendation</w:t>
+              <w:t>Justification</w:t>
             </w:r>
           </w:p>
         </w:tc>
@@ -7881,11 +7881,7 @@
           <w:tcPr>
             <w:tcW w:w="4365" w:type="dxa"/>
           </w:tcPr>
-          <w:p>
-            <w:r>
-              <w:t>S</w:t>
-            </w:r>
-          </w:p>
+          <w:p/>
         </w:tc>
       </w:tr>
     </w:tbl>
@@ -12566,7 +12562,7 @@
                 <w:b/>
                 <w:bCs/>
               </w:rPr>
-              <w:t xml:space="preserve"> create_</w:t>
+              <w:t xml:space="preserve"> </w:t>
             </w:r>
             <w:proofErr w:type="gramStart"/>
             <w:r>
@@ -12575,9 +12571,17 @@
                 <w:b/>
                 <w:bCs/>
               </w:rPr>
-              <w:t>database</w:t>
+              <w:t>create</w:t>
             </w:r>
             <w:proofErr w:type="gramEnd"/>
+            <w:r>
+              <w:rPr>
+                <w:rFonts w:ascii="Consolas" w:hAnsi="Consolas"/>
+                <w:b/>
+                <w:bCs/>
+              </w:rPr>
+              <w:t>_database</w:t>
+            </w:r>
           </w:p>
           <w:p>
             <w:pPr>

</xml_diff>